<commit_message>
Actualizacion con terminal Linux
</commit_message>
<xml_diff>
--- a/Linea De Comandos/Comandos Linux.docx
+++ b/Linea De Comandos/Comandos Linux.docx
@@ -1511,15 +1511,7 @@
                 <w:sz w:val="18"/>
                 <w:szCs w:val="18"/>
               </w:rPr>
-              <w:t xml:space="preserve"> </w:t>
-            </w:r>
-            <w:r>
-              <w:rPr>
-                <w:rFonts w:eastAsia="Microsoft YaHei UI" w:cstheme="minorHAnsi"/>
-                <w:sz w:val="18"/>
-                <w:szCs w:val="18"/>
-              </w:rPr>
-              <w:t>–</w:t>
+              <w:t xml:space="preserve"> –</w:t>
             </w:r>
             <w:proofErr w:type="spellStart"/>
             <w:r>
@@ -1529,8 +1521,9 @@
                 <w:sz w:val="18"/>
                 <w:szCs w:val="18"/>
               </w:rPr>
-              <w:t>n</w:t>
-            </w:r>
+              <w:t>numero_prioridad</w:t>
+            </w:r>
+            <w:proofErr w:type="spellEnd"/>
             <w:r>
               <w:rPr>
                 <w:rFonts w:eastAsia="Microsoft YaHei UI" w:cstheme="minorHAnsi"/>
@@ -1538,26 +1531,7 @@
                 <w:sz w:val="18"/>
                 <w:szCs w:val="18"/>
               </w:rPr>
-              <w:t>umero_prioridad</w:t>
-            </w:r>
-            <w:proofErr w:type="spellEnd"/>
-            <w:r>
-              <w:rPr>
-                <w:rFonts w:eastAsia="Microsoft YaHei UI" w:cstheme="minorHAnsi"/>
-                <w:color w:val="5B9BD5" w:themeColor="accent1"/>
-                <w:sz w:val="18"/>
-                <w:szCs w:val="18"/>
-              </w:rPr>
-              <w:t xml:space="preserve"> </w:t>
-            </w:r>
-            <w:r>
-              <w:rPr>
-                <w:rFonts w:eastAsia="Microsoft YaHei UI" w:cstheme="minorHAnsi"/>
-                <w:color w:val="5B9BD5" w:themeColor="accent1"/>
-                <w:sz w:val="18"/>
-                <w:szCs w:val="18"/>
-              </w:rPr>
-              <w:t>nombre ejecutable</w:t>
+              <w:t xml:space="preserve"> nombre ejecutable</w:t>
             </w:r>
           </w:p>
         </w:tc>
@@ -1659,14 +1633,4186 @@
     </w:p>
     <w:p>
       <w:pPr>
+        <w:shd w:val="clear" w:color="auto" w:fill="FBE4D5" w:themeFill="accent2" w:themeFillTint="33"/>
+        <w:jc w:val="center"/>
+        <w:rPr>
+          <w:rFonts w:asciiTheme="majorHAnsi" w:eastAsia="Microsoft YaHei UI" w:hAnsiTheme="majorHAnsi" w:cstheme="majorHAnsi"/>
+          <w:sz w:val="28"/>
+          <w:szCs w:val="28"/>
+        </w:rPr>
+      </w:pPr>
+      <w:r>
+        <w:rPr>
+          <w:rFonts w:asciiTheme="majorHAnsi" w:eastAsia="Microsoft YaHei UI" w:hAnsiTheme="majorHAnsi" w:cstheme="majorHAnsi"/>
+          <w:sz w:val="28"/>
+          <w:szCs w:val="28"/>
+        </w:rPr>
+        <w:lastRenderedPageBreak/>
+        <w:t>Permisos sobre archivos: El sistema de permisos octal</w:t>
+      </w:r>
+    </w:p>
+    <w:p>
+      <w:pPr>
         <w:rPr>
           <w:rFonts w:eastAsia="Microsoft YaHei UI" w:cstheme="minorHAnsi"/>
           <w:sz w:val="20"/>
           <w:szCs w:val="20"/>
         </w:rPr>
       </w:pPr>
+      <w:r>
+        <w:rPr>
+          <w:rFonts w:eastAsia="Microsoft YaHei UI" w:cstheme="minorHAnsi"/>
+          <w:sz w:val="20"/>
+          <w:szCs w:val="20"/>
+        </w:rPr>
+        <w:t>Todos los permisos deben ser dados por otro.</w:t>
+      </w:r>
+    </w:p>
+    <w:p>
+      <w:pPr>
+        <w:rPr>
+          <w:rFonts w:eastAsia="Microsoft YaHei UI" w:cstheme="minorHAnsi"/>
+          <w:sz w:val="20"/>
+          <w:szCs w:val="20"/>
+        </w:rPr>
+      </w:pPr>
+      <w:r>
+        <w:rPr>
+          <w:rFonts w:eastAsia="Microsoft YaHei UI" w:cstheme="minorHAnsi"/>
+          <w:sz w:val="20"/>
+          <w:szCs w:val="20"/>
+        </w:rPr>
+        <w:t>Los archivos de Unix tienen:</w:t>
+      </w:r>
+    </w:p>
+    <w:tbl>
+      <w:tblPr>
+        <w:tblStyle w:val="Tablaconcuadrcula"/>
+        <w:tblW w:w="0" w:type="auto"/>
+        <w:tblLook w:val="04A0" w:firstRow="1" w:lastRow="0" w:firstColumn="1" w:lastColumn="0" w:noHBand="0" w:noVBand="1"/>
+      </w:tblPr>
+      <w:tblGrid>
+        <w:gridCol w:w="4460"/>
+        <w:gridCol w:w="4034"/>
+      </w:tblGrid>
+      <w:tr>
+        <w:tc>
+          <w:tcPr>
+            <w:tcW w:w="4460" w:type="dxa"/>
+          </w:tcPr>
+          <w:p>
+            <w:pPr>
+              <w:rPr>
+                <w:rFonts w:eastAsia="Microsoft YaHei UI" w:cstheme="minorHAnsi"/>
+                <w:b/>
+                <w:sz w:val="20"/>
+                <w:szCs w:val="20"/>
+              </w:rPr>
+            </w:pPr>
+            <w:r>
+              <w:rPr>
+                <w:rFonts w:eastAsia="Microsoft YaHei UI" w:cstheme="minorHAnsi"/>
+                <w:b/>
+                <w:sz w:val="20"/>
+                <w:szCs w:val="20"/>
+              </w:rPr>
+              <w:t>Dueño Asociado</w:t>
+            </w:r>
+          </w:p>
+        </w:tc>
+        <w:tc>
+          <w:tcPr>
+            <w:tcW w:w="4034" w:type="dxa"/>
+          </w:tcPr>
+          <w:p>
+            <w:pPr>
+              <w:rPr>
+                <w:rFonts w:eastAsia="Microsoft YaHei UI" w:cstheme="minorHAnsi"/>
+                <w:sz w:val="20"/>
+                <w:szCs w:val="20"/>
+              </w:rPr>
+            </w:pPr>
+            <w:r>
+              <w:rPr>
+                <w:rFonts w:eastAsia="Microsoft YaHei UI" w:cstheme="minorHAnsi"/>
+                <w:sz w:val="20"/>
+                <w:szCs w:val="20"/>
+              </w:rPr>
+              <w:t>Persona que ha creado el archivo</w:t>
+            </w:r>
+          </w:p>
+        </w:tc>
+      </w:tr>
+      <w:tr>
+        <w:tc>
+          <w:tcPr>
+            <w:tcW w:w="4460" w:type="dxa"/>
+          </w:tcPr>
+          <w:p>
+            <w:pPr>
+              <w:rPr>
+                <w:rFonts w:eastAsia="Microsoft YaHei UI" w:cstheme="minorHAnsi"/>
+                <w:b/>
+                <w:sz w:val="20"/>
+                <w:szCs w:val="20"/>
+              </w:rPr>
+            </w:pPr>
+            <w:r>
+              <w:rPr>
+                <w:rFonts w:eastAsia="Microsoft YaHei UI" w:cstheme="minorHAnsi"/>
+                <w:b/>
+                <w:sz w:val="20"/>
+                <w:szCs w:val="20"/>
+              </w:rPr>
+              <w:t>Grupo de Usuarios</w:t>
+            </w:r>
+          </w:p>
+        </w:tc>
+        <w:tc>
+          <w:tcPr>
+            <w:tcW w:w="4034" w:type="dxa"/>
+          </w:tcPr>
+          <w:p>
+            <w:pPr>
+              <w:rPr>
+                <w:rFonts w:eastAsia="Microsoft YaHei UI" w:cstheme="minorHAnsi"/>
+                <w:sz w:val="20"/>
+                <w:szCs w:val="20"/>
+              </w:rPr>
+            </w:pPr>
+            <w:r>
+              <w:rPr>
+                <w:rFonts w:eastAsia="Microsoft YaHei UI" w:cstheme="minorHAnsi"/>
+                <w:sz w:val="20"/>
+                <w:szCs w:val="20"/>
+              </w:rPr>
+              <w:t>Personas que pueden acceder al archivo</w:t>
+            </w:r>
+          </w:p>
+        </w:tc>
+      </w:tr>
+      <w:tr>
+        <w:tc>
+          <w:tcPr>
+            <w:tcW w:w="4460" w:type="dxa"/>
+          </w:tcPr>
+          <w:p>
+            <w:pPr>
+              <w:rPr>
+                <w:rFonts w:eastAsia="Microsoft YaHei UI" w:cstheme="minorHAnsi"/>
+                <w:b/>
+                <w:sz w:val="20"/>
+                <w:szCs w:val="20"/>
+              </w:rPr>
+            </w:pPr>
+            <w:r>
+              <w:rPr>
+                <w:rFonts w:eastAsia="Microsoft YaHei UI" w:cstheme="minorHAnsi"/>
+                <w:b/>
+                <w:sz w:val="20"/>
+                <w:szCs w:val="20"/>
+              </w:rPr>
+              <w:t>Permisos a otros usuarios</w:t>
+            </w:r>
+          </w:p>
+        </w:tc>
+        <w:tc>
+          <w:tcPr>
+            <w:tcW w:w="4034" w:type="dxa"/>
+          </w:tcPr>
+          <w:p>
+            <w:pPr>
+              <w:rPr>
+                <w:rFonts w:eastAsia="Microsoft YaHei UI" w:cstheme="minorHAnsi"/>
+                <w:sz w:val="20"/>
+                <w:szCs w:val="20"/>
+              </w:rPr>
+            </w:pPr>
+            <w:r>
+              <w:rPr>
+                <w:rFonts w:eastAsia="Microsoft YaHei UI" w:cstheme="minorHAnsi"/>
+                <w:sz w:val="20"/>
+                <w:szCs w:val="20"/>
+              </w:rPr>
+              <w:t>Es para personas que no son ni el dueño ni asociados al archivo</w:t>
+            </w:r>
+          </w:p>
+        </w:tc>
+      </w:tr>
+    </w:tbl>
+    <w:p>
+      <w:pPr>
+        <w:rPr>
+          <w:rFonts w:eastAsia="Microsoft YaHei UI" w:cstheme="minorHAnsi"/>
+          <w:sz w:val="20"/>
+          <w:szCs w:val="20"/>
+        </w:rPr>
+      </w:pPr>
+    </w:p>
+    <w:p>
+      <w:pPr>
+        <w:rPr>
+          <w:rFonts w:eastAsia="Microsoft YaHei UI" w:cstheme="minorHAnsi"/>
+          <w:sz w:val="20"/>
+          <w:szCs w:val="20"/>
+        </w:rPr>
+      </w:pPr>
+      <w:r>
+        <w:rPr>
+          <w:rFonts w:eastAsia="Microsoft YaHei UI" w:cstheme="minorHAnsi"/>
+          <w:sz w:val="20"/>
+          <w:szCs w:val="20"/>
+        </w:rPr>
+        <w:t>Permisos</w:t>
+      </w:r>
+    </w:p>
+    <w:tbl>
+      <w:tblPr>
+        <w:tblStyle w:val="Tablaconcuadrcula"/>
+        <w:tblW w:w="0" w:type="auto"/>
+        <w:tblLook w:val="04A0" w:firstRow="1" w:lastRow="0" w:firstColumn="1" w:lastColumn="0" w:noHBand="0" w:noVBand="1"/>
+      </w:tblPr>
+      <w:tblGrid>
+        <w:gridCol w:w="8494"/>
+      </w:tblGrid>
+      <w:tr>
+        <w:tc>
+          <w:tcPr>
+            <w:tcW w:w="8494" w:type="dxa"/>
+          </w:tcPr>
+          <w:p>
+            <w:pPr>
+              <w:rPr>
+                <w:rFonts w:eastAsia="Microsoft YaHei UI" w:cstheme="minorHAnsi"/>
+                <w:sz w:val="20"/>
+                <w:szCs w:val="20"/>
+              </w:rPr>
+            </w:pPr>
+            <w:r>
+              <w:rPr>
+                <w:rFonts w:eastAsia="Microsoft YaHei UI" w:cstheme="minorHAnsi"/>
+                <w:sz w:val="20"/>
+                <w:szCs w:val="20"/>
+              </w:rPr>
+              <w:t>Leer</w:t>
+            </w:r>
+          </w:p>
+        </w:tc>
+      </w:tr>
+      <w:tr>
+        <w:tc>
+          <w:tcPr>
+            <w:tcW w:w="8494" w:type="dxa"/>
+          </w:tcPr>
+          <w:p>
+            <w:pPr>
+              <w:rPr>
+                <w:rFonts w:eastAsia="Microsoft YaHei UI" w:cstheme="minorHAnsi"/>
+                <w:sz w:val="20"/>
+                <w:szCs w:val="20"/>
+              </w:rPr>
+            </w:pPr>
+            <w:r>
+              <w:rPr>
+                <w:rFonts w:eastAsia="Microsoft YaHei UI" w:cstheme="minorHAnsi"/>
+                <w:sz w:val="20"/>
+                <w:szCs w:val="20"/>
+              </w:rPr>
+              <w:t>Escribir</w:t>
+            </w:r>
+          </w:p>
+        </w:tc>
+      </w:tr>
+      <w:tr>
+        <w:tc>
+          <w:tcPr>
+            <w:tcW w:w="8494" w:type="dxa"/>
+          </w:tcPr>
+          <w:p>
+            <w:pPr>
+              <w:rPr>
+                <w:rFonts w:eastAsia="Microsoft YaHei UI" w:cstheme="minorHAnsi"/>
+                <w:sz w:val="20"/>
+                <w:szCs w:val="20"/>
+              </w:rPr>
+            </w:pPr>
+            <w:r>
+              <w:rPr>
+                <w:rFonts w:eastAsia="Microsoft YaHei UI" w:cstheme="minorHAnsi"/>
+                <w:sz w:val="20"/>
+                <w:szCs w:val="20"/>
+              </w:rPr>
+              <w:t>Ejecutar</w:t>
+            </w:r>
+          </w:p>
+        </w:tc>
+      </w:tr>
+    </w:tbl>
+    <w:p>
+      <w:pPr>
+        <w:rPr>
+          <w:rFonts w:eastAsia="Microsoft YaHei UI" w:cstheme="minorHAnsi"/>
+          <w:sz w:val="20"/>
+          <w:szCs w:val="20"/>
+        </w:rPr>
+      </w:pPr>
+    </w:p>
+    <w:p>
+      <w:pPr>
+        <w:rPr>
+          <w:rFonts w:eastAsia="Microsoft YaHei UI" w:cstheme="minorHAnsi"/>
+          <w:sz w:val="20"/>
+          <w:szCs w:val="20"/>
+        </w:rPr>
+      </w:pPr>
+      <w:r>
+        <w:rPr>
+          <w:rFonts w:eastAsia="Microsoft YaHei UI" w:cstheme="minorHAnsi"/>
+          <w:sz w:val="20"/>
+          <w:szCs w:val="20"/>
+        </w:rPr>
+        <w:t>Matriz de operaciones</w:t>
+      </w:r>
+    </w:p>
+    <w:tbl>
+      <w:tblPr>
+        <w:tblStyle w:val="Tablaconcuadrcula"/>
+        <w:tblW w:w="0" w:type="auto"/>
+        <w:tblLook w:val="04A0" w:firstRow="1" w:lastRow="0" w:firstColumn="1" w:lastColumn="0" w:noHBand="0" w:noVBand="1"/>
+      </w:tblPr>
+      <w:tblGrid>
+        <w:gridCol w:w="2123"/>
+        <w:gridCol w:w="2123"/>
+        <w:gridCol w:w="2124"/>
+        <w:gridCol w:w="2124"/>
+      </w:tblGrid>
+      <w:tr>
+        <w:tc>
+          <w:tcPr>
+            <w:tcW w:w="2123" w:type="dxa"/>
+          </w:tcPr>
+          <w:p>
+            <w:pPr>
+              <w:jc w:val="center"/>
+              <w:rPr>
+                <w:rFonts w:eastAsia="Microsoft YaHei UI" w:cstheme="minorHAnsi"/>
+                <w:b/>
+                <w:szCs w:val="20"/>
+              </w:rPr>
+            </w:pPr>
+          </w:p>
+        </w:tc>
+        <w:tc>
+          <w:tcPr>
+            <w:tcW w:w="2123" w:type="dxa"/>
+          </w:tcPr>
+          <w:p>
+            <w:pPr>
+              <w:jc w:val="center"/>
+              <w:rPr>
+                <w:rFonts w:eastAsia="Microsoft YaHei UI" w:cstheme="minorHAnsi"/>
+                <w:b/>
+                <w:szCs w:val="20"/>
+              </w:rPr>
+            </w:pPr>
+            <w:r>
+              <w:rPr>
+                <w:rFonts w:eastAsia="Microsoft YaHei UI" w:cstheme="minorHAnsi"/>
+                <w:b/>
+                <w:szCs w:val="20"/>
+              </w:rPr>
+              <w:t>Lectura</w:t>
+            </w:r>
+          </w:p>
+        </w:tc>
+        <w:tc>
+          <w:tcPr>
+            <w:tcW w:w="2124" w:type="dxa"/>
+          </w:tcPr>
+          <w:p>
+            <w:pPr>
+              <w:jc w:val="center"/>
+              <w:rPr>
+                <w:rFonts w:eastAsia="Microsoft YaHei UI" w:cstheme="minorHAnsi"/>
+                <w:b/>
+                <w:szCs w:val="20"/>
+              </w:rPr>
+            </w:pPr>
+            <w:r>
+              <w:rPr>
+                <w:rFonts w:eastAsia="Microsoft YaHei UI" w:cstheme="minorHAnsi"/>
+                <w:b/>
+                <w:szCs w:val="20"/>
+              </w:rPr>
+              <w:t>Escritura</w:t>
+            </w:r>
+          </w:p>
+        </w:tc>
+        <w:tc>
+          <w:tcPr>
+            <w:tcW w:w="2124" w:type="dxa"/>
+          </w:tcPr>
+          <w:p>
+            <w:pPr>
+              <w:jc w:val="center"/>
+              <w:rPr>
+                <w:rFonts w:eastAsia="Microsoft YaHei UI" w:cstheme="minorHAnsi"/>
+                <w:b/>
+                <w:szCs w:val="20"/>
+              </w:rPr>
+            </w:pPr>
+            <w:r>
+              <w:rPr>
+                <w:rFonts w:eastAsia="Microsoft YaHei UI" w:cstheme="minorHAnsi"/>
+                <w:b/>
+                <w:szCs w:val="20"/>
+              </w:rPr>
+              <w:t>Ejecución</w:t>
+            </w:r>
+          </w:p>
+        </w:tc>
+      </w:tr>
+      <w:tr>
+        <w:tc>
+          <w:tcPr>
+            <w:tcW w:w="2123" w:type="dxa"/>
+          </w:tcPr>
+          <w:p>
+            <w:pPr>
+              <w:jc w:val="center"/>
+              <w:rPr>
+                <w:rFonts w:eastAsia="Microsoft YaHei UI" w:cstheme="minorHAnsi"/>
+                <w:b/>
+                <w:szCs w:val="20"/>
+              </w:rPr>
+            </w:pPr>
+            <w:r>
+              <w:rPr>
+                <w:rFonts w:eastAsia="Microsoft YaHei UI" w:cstheme="minorHAnsi"/>
+                <w:b/>
+                <w:szCs w:val="20"/>
+              </w:rPr>
+              <w:t>Dueño</w:t>
+            </w:r>
+          </w:p>
+        </w:tc>
+        <w:tc>
+          <w:tcPr>
+            <w:tcW w:w="2123" w:type="dxa"/>
+          </w:tcPr>
+          <w:p>
+            <w:pPr>
+              <w:jc w:val="center"/>
+              <w:rPr>
+                <w:rFonts w:eastAsia="Microsoft YaHei UI" w:cstheme="minorHAnsi"/>
+                <w:b/>
+                <w:szCs w:val="20"/>
+              </w:rPr>
+            </w:pPr>
+            <w:r>
+              <w:rPr>
+                <w:rFonts w:eastAsia="Microsoft YaHei UI" w:cstheme="minorHAnsi"/>
+                <w:b/>
+                <w:szCs w:val="20"/>
+              </w:rPr>
+              <w:t>x</w:t>
+            </w:r>
+          </w:p>
+        </w:tc>
+        <w:tc>
+          <w:tcPr>
+            <w:tcW w:w="2124" w:type="dxa"/>
+          </w:tcPr>
+          <w:p>
+            <w:pPr>
+              <w:jc w:val="center"/>
+              <w:rPr>
+                <w:rFonts w:eastAsia="Microsoft YaHei UI" w:cstheme="minorHAnsi"/>
+                <w:b/>
+                <w:szCs w:val="20"/>
+              </w:rPr>
+            </w:pPr>
+            <w:r>
+              <w:rPr>
+                <w:rFonts w:eastAsia="Microsoft YaHei UI" w:cstheme="minorHAnsi"/>
+                <w:b/>
+                <w:szCs w:val="20"/>
+              </w:rPr>
+              <w:t>x</w:t>
+            </w:r>
+          </w:p>
+        </w:tc>
+        <w:tc>
+          <w:tcPr>
+            <w:tcW w:w="2124" w:type="dxa"/>
+          </w:tcPr>
+          <w:p>
+            <w:pPr>
+              <w:jc w:val="center"/>
+              <w:rPr>
+                <w:rFonts w:eastAsia="Microsoft YaHei UI" w:cstheme="minorHAnsi"/>
+                <w:b/>
+                <w:szCs w:val="20"/>
+              </w:rPr>
+            </w:pPr>
+            <w:r>
+              <w:rPr>
+                <w:rFonts w:eastAsia="Microsoft YaHei UI" w:cstheme="minorHAnsi"/>
+                <w:b/>
+                <w:szCs w:val="20"/>
+              </w:rPr>
+              <w:t>x</w:t>
+            </w:r>
+          </w:p>
+        </w:tc>
+      </w:tr>
+      <w:tr>
+        <w:tc>
+          <w:tcPr>
+            <w:tcW w:w="2123" w:type="dxa"/>
+          </w:tcPr>
+          <w:p>
+            <w:pPr>
+              <w:jc w:val="center"/>
+              <w:rPr>
+                <w:rFonts w:eastAsia="Microsoft YaHei UI" w:cstheme="minorHAnsi"/>
+                <w:b/>
+                <w:szCs w:val="20"/>
+              </w:rPr>
+            </w:pPr>
+            <w:r>
+              <w:rPr>
+                <w:rFonts w:eastAsia="Microsoft YaHei UI" w:cstheme="minorHAnsi"/>
+                <w:b/>
+                <w:szCs w:val="20"/>
+              </w:rPr>
+              <w:t>Grupo</w:t>
+            </w:r>
+          </w:p>
+        </w:tc>
+        <w:tc>
+          <w:tcPr>
+            <w:tcW w:w="2123" w:type="dxa"/>
+          </w:tcPr>
+          <w:p>
+            <w:pPr>
+              <w:jc w:val="center"/>
+              <w:rPr>
+                <w:rFonts w:eastAsia="Microsoft YaHei UI" w:cstheme="minorHAnsi"/>
+                <w:b/>
+                <w:szCs w:val="20"/>
+              </w:rPr>
+            </w:pPr>
+            <w:r>
+              <w:rPr>
+                <w:rFonts w:eastAsia="Microsoft YaHei UI" w:cstheme="minorHAnsi"/>
+                <w:b/>
+                <w:szCs w:val="20"/>
+              </w:rPr>
+              <w:t>x</w:t>
+            </w:r>
+          </w:p>
+        </w:tc>
+        <w:tc>
+          <w:tcPr>
+            <w:tcW w:w="2124" w:type="dxa"/>
+          </w:tcPr>
+          <w:p>
+            <w:pPr>
+              <w:jc w:val="center"/>
+              <w:rPr>
+                <w:rFonts w:eastAsia="Microsoft YaHei UI" w:cstheme="minorHAnsi"/>
+                <w:b/>
+                <w:szCs w:val="20"/>
+              </w:rPr>
+            </w:pPr>
+          </w:p>
+        </w:tc>
+        <w:tc>
+          <w:tcPr>
+            <w:tcW w:w="2124" w:type="dxa"/>
+          </w:tcPr>
+          <w:p>
+            <w:pPr>
+              <w:jc w:val="center"/>
+              <w:rPr>
+                <w:rFonts w:eastAsia="Microsoft YaHei UI" w:cstheme="minorHAnsi"/>
+                <w:b/>
+                <w:szCs w:val="20"/>
+              </w:rPr>
+            </w:pPr>
+          </w:p>
+        </w:tc>
+      </w:tr>
+      <w:tr>
+        <w:tc>
+          <w:tcPr>
+            <w:tcW w:w="2123" w:type="dxa"/>
+          </w:tcPr>
+          <w:p>
+            <w:pPr>
+              <w:jc w:val="center"/>
+              <w:rPr>
+                <w:rFonts w:eastAsia="Microsoft YaHei UI" w:cstheme="minorHAnsi"/>
+                <w:b/>
+                <w:szCs w:val="20"/>
+              </w:rPr>
+            </w:pPr>
+            <w:r>
+              <w:rPr>
+                <w:rFonts w:eastAsia="Microsoft YaHei UI" w:cstheme="minorHAnsi"/>
+                <w:b/>
+                <w:szCs w:val="20"/>
+              </w:rPr>
+              <w:t>Otros</w:t>
+            </w:r>
+          </w:p>
+        </w:tc>
+        <w:tc>
+          <w:tcPr>
+            <w:tcW w:w="2123" w:type="dxa"/>
+          </w:tcPr>
+          <w:p>
+            <w:pPr>
+              <w:jc w:val="center"/>
+              <w:rPr>
+                <w:rFonts w:eastAsia="Microsoft YaHei UI" w:cstheme="minorHAnsi"/>
+                <w:b/>
+                <w:szCs w:val="20"/>
+              </w:rPr>
+            </w:pPr>
+          </w:p>
+        </w:tc>
+        <w:tc>
+          <w:tcPr>
+            <w:tcW w:w="2124" w:type="dxa"/>
+          </w:tcPr>
+          <w:p>
+            <w:pPr>
+              <w:jc w:val="center"/>
+              <w:rPr>
+                <w:rFonts w:eastAsia="Microsoft YaHei UI" w:cstheme="minorHAnsi"/>
+                <w:b/>
+                <w:szCs w:val="20"/>
+              </w:rPr>
+            </w:pPr>
+          </w:p>
+        </w:tc>
+        <w:tc>
+          <w:tcPr>
+            <w:tcW w:w="2124" w:type="dxa"/>
+          </w:tcPr>
+          <w:p>
+            <w:pPr>
+              <w:jc w:val="center"/>
+              <w:rPr>
+                <w:rFonts w:eastAsia="Microsoft YaHei UI" w:cstheme="minorHAnsi"/>
+                <w:b/>
+                <w:szCs w:val="20"/>
+              </w:rPr>
+            </w:pPr>
+          </w:p>
+        </w:tc>
+      </w:tr>
+    </w:tbl>
+    <w:p>
+      <w:pPr>
+        <w:rPr>
+          <w:rFonts w:eastAsia="Microsoft YaHei UI" w:cstheme="minorHAnsi"/>
+          <w:sz w:val="20"/>
+          <w:szCs w:val="20"/>
+        </w:rPr>
+      </w:pPr>
+    </w:p>
+    <w:p>
+      <w:pPr>
+        <w:shd w:val="clear" w:color="auto" w:fill="FFE599" w:themeFill="accent4" w:themeFillTint="66"/>
+        <w:rPr>
+          <w:rFonts w:asciiTheme="majorHAnsi" w:eastAsia="Microsoft YaHei UI" w:hAnsiTheme="majorHAnsi" w:cstheme="majorHAnsi"/>
+          <w:b/>
+          <w:sz w:val="24"/>
+        </w:rPr>
+      </w:pPr>
+      <w:r>
+        <w:rPr>
+          <w:rFonts w:asciiTheme="majorHAnsi" w:eastAsia="Microsoft YaHei UI" w:hAnsiTheme="majorHAnsi" w:cstheme="majorHAnsi"/>
+          <w:b/>
+          <w:sz w:val="24"/>
+        </w:rPr>
+        <w:t>Comandos</w:t>
+      </w:r>
+    </w:p>
+    <w:tbl>
+      <w:tblPr>
+        <w:tblStyle w:val="Tablaconcuadrcula"/>
+        <w:tblW w:w="0" w:type="auto"/>
+        <w:tblLook w:val="04A0" w:firstRow="1" w:lastRow="0" w:firstColumn="1" w:lastColumn="0" w:noHBand="0" w:noVBand="1"/>
+      </w:tblPr>
+      <w:tblGrid>
+        <w:gridCol w:w="4247"/>
+        <w:gridCol w:w="4247"/>
+      </w:tblGrid>
+      <w:tr>
+        <w:tc>
+          <w:tcPr>
+            <w:tcW w:w="4247" w:type="dxa"/>
+          </w:tcPr>
+          <w:p>
+            <w:pPr>
+              <w:rPr>
+                <w:rFonts w:eastAsia="Microsoft YaHei UI" w:cstheme="minorHAnsi"/>
+                <w:sz w:val="20"/>
+                <w:szCs w:val="20"/>
+              </w:rPr>
+            </w:pPr>
+            <w:r>
+              <w:rPr>
+                <w:rFonts w:eastAsia="Microsoft YaHei UI" w:cstheme="minorHAnsi"/>
+                <w:sz w:val="20"/>
+                <w:szCs w:val="20"/>
+              </w:rPr>
+              <w:t xml:space="preserve">$ </w:t>
+            </w:r>
+            <w:proofErr w:type="spellStart"/>
+            <w:r>
+              <w:rPr>
+                <w:rFonts w:eastAsia="Microsoft YaHei UI" w:cstheme="minorHAnsi"/>
+                <w:sz w:val="20"/>
+                <w:szCs w:val="20"/>
+              </w:rPr>
+              <w:t>ls</w:t>
+            </w:r>
+            <w:proofErr w:type="spellEnd"/>
+            <w:r>
+              <w:rPr>
+                <w:rFonts w:eastAsia="Microsoft YaHei UI" w:cstheme="minorHAnsi"/>
+                <w:sz w:val="20"/>
+                <w:szCs w:val="20"/>
+              </w:rPr>
+              <w:t xml:space="preserve"> –l</w:t>
+            </w:r>
+          </w:p>
+        </w:tc>
+        <w:tc>
+          <w:tcPr>
+            <w:tcW w:w="4247" w:type="dxa"/>
+          </w:tcPr>
+          <w:p>
+            <w:pPr>
+              <w:rPr>
+                <w:rFonts w:eastAsia="Microsoft YaHei UI" w:cstheme="minorHAnsi"/>
+                <w:sz w:val="20"/>
+                <w:szCs w:val="20"/>
+              </w:rPr>
+            </w:pPr>
+            <w:r>
+              <w:rPr>
+                <w:rFonts w:eastAsia="Microsoft YaHei UI" w:cstheme="minorHAnsi"/>
+                <w:sz w:val="20"/>
+                <w:szCs w:val="20"/>
+              </w:rPr>
+              <w:t>Nos muestra una visión completa sobre los permisos</w:t>
+            </w:r>
+          </w:p>
+          <w:p>
+            <w:pPr>
+              <w:rPr>
+                <w:rFonts w:eastAsia="Microsoft YaHei UI" w:cstheme="minorHAnsi"/>
+                <w:color w:val="538135" w:themeColor="accent6" w:themeShade="BF"/>
+                <w:sz w:val="20"/>
+                <w:szCs w:val="20"/>
+              </w:rPr>
+            </w:pPr>
+            <w:r>
+              <w:rPr>
+                <w:rFonts w:eastAsia="Microsoft YaHei UI" w:cstheme="minorHAnsi"/>
+                <w:color w:val="2E74B5" w:themeColor="accent1" w:themeShade="BF"/>
+                <w:sz w:val="20"/>
+                <w:szCs w:val="20"/>
+              </w:rPr>
+              <w:t>-</w:t>
+            </w:r>
+            <w:proofErr w:type="spellStart"/>
+            <w:r>
+              <w:rPr>
+                <w:rFonts w:eastAsia="Microsoft YaHei UI" w:cstheme="minorHAnsi"/>
+                <w:color w:val="2E74B5" w:themeColor="accent1" w:themeShade="BF"/>
+                <w:sz w:val="20"/>
+                <w:szCs w:val="20"/>
+              </w:rPr>
+              <w:t>rw</w:t>
+            </w:r>
+            <w:r>
+              <w:rPr>
+                <w:rFonts w:eastAsia="Microsoft YaHei UI" w:cstheme="minorHAnsi"/>
+                <w:color w:val="C45911" w:themeColor="accent2" w:themeShade="BF"/>
+                <w:sz w:val="20"/>
+                <w:szCs w:val="20"/>
+              </w:rPr>
+              <w:t>-rw</w:t>
+            </w:r>
+            <w:r>
+              <w:rPr>
+                <w:rFonts w:eastAsia="Microsoft YaHei UI" w:cstheme="minorHAnsi"/>
+                <w:color w:val="538135" w:themeColor="accent6" w:themeShade="BF"/>
+                <w:sz w:val="20"/>
+                <w:szCs w:val="20"/>
+              </w:rPr>
+              <w:t>-rw</w:t>
+            </w:r>
+            <w:r>
+              <w:rPr>
+                <w:rFonts w:eastAsia="Microsoft YaHei UI" w:cstheme="minorHAnsi"/>
+                <w:color w:val="538135" w:themeColor="accent6" w:themeShade="BF"/>
+                <w:sz w:val="20"/>
+                <w:szCs w:val="20"/>
+              </w:rPr>
+              <w:t>x</w:t>
+            </w:r>
+            <w:proofErr w:type="spellEnd"/>
+            <w:r>
+              <w:rPr>
+                <w:rFonts w:eastAsia="Microsoft YaHei UI" w:cstheme="minorHAnsi"/>
+                <w:color w:val="538135" w:themeColor="accent6" w:themeShade="BF"/>
+                <w:sz w:val="20"/>
+                <w:szCs w:val="20"/>
+              </w:rPr>
+              <w:t xml:space="preserve"> </w:t>
+            </w:r>
+            <w:r>
+              <w:rPr>
+                <w:rFonts w:eastAsia="Microsoft YaHei UI" w:cstheme="minorHAnsi"/>
+                <w:sz w:val="20"/>
+                <w:szCs w:val="20"/>
+              </w:rPr>
+              <w:sym w:font="Wingdings" w:char="F0E0"/>
+            </w:r>
+            <w:r>
+              <w:rPr>
+                <w:rFonts w:eastAsia="Microsoft YaHei UI" w:cstheme="minorHAnsi"/>
+                <w:sz w:val="20"/>
+                <w:szCs w:val="20"/>
+              </w:rPr>
+              <w:t xml:space="preserve"> r: </w:t>
+            </w:r>
+            <w:proofErr w:type="spellStart"/>
+            <w:r>
+              <w:rPr>
+                <w:rFonts w:eastAsia="Microsoft YaHei UI" w:cstheme="minorHAnsi"/>
+                <w:sz w:val="20"/>
+                <w:szCs w:val="20"/>
+              </w:rPr>
+              <w:t>Read</w:t>
+            </w:r>
+            <w:proofErr w:type="spellEnd"/>
+            <w:r>
+              <w:rPr>
+                <w:rFonts w:eastAsia="Microsoft YaHei UI" w:cstheme="minorHAnsi"/>
+                <w:sz w:val="20"/>
+                <w:szCs w:val="20"/>
+              </w:rPr>
+              <w:t xml:space="preserve"> | w: </w:t>
+            </w:r>
+            <w:proofErr w:type="spellStart"/>
+            <w:r>
+              <w:rPr>
+                <w:rFonts w:eastAsia="Microsoft YaHei UI" w:cstheme="minorHAnsi"/>
+                <w:sz w:val="20"/>
+                <w:szCs w:val="20"/>
+              </w:rPr>
+              <w:t>Write</w:t>
+            </w:r>
+            <w:proofErr w:type="spellEnd"/>
+            <w:r>
+              <w:rPr>
+                <w:rFonts w:eastAsia="Microsoft YaHei UI" w:cstheme="minorHAnsi"/>
+                <w:sz w:val="20"/>
+                <w:szCs w:val="20"/>
+              </w:rPr>
+              <w:t xml:space="preserve"> | x: Ejecución</w:t>
+            </w:r>
+          </w:p>
+          <w:p>
+            <w:pPr>
+              <w:rPr>
+                <w:rFonts w:eastAsia="Microsoft YaHei UI" w:cstheme="minorHAnsi"/>
+                <w:color w:val="2E74B5" w:themeColor="accent1" w:themeShade="BF"/>
+                <w:sz w:val="20"/>
+                <w:szCs w:val="20"/>
+              </w:rPr>
+            </w:pPr>
+            <w:r>
+              <w:rPr>
+                <w:rFonts w:eastAsia="Microsoft YaHei UI" w:cstheme="minorHAnsi"/>
+                <w:color w:val="2E74B5" w:themeColor="accent1" w:themeShade="BF"/>
+                <w:sz w:val="20"/>
+                <w:szCs w:val="20"/>
+              </w:rPr>
+              <w:t>Administrador</w:t>
+            </w:r>
+          </w:p>
+          <w:p>
+            <w:pPr>
+              <w:rPr>
+                <w:rFonts w:eastAsia="Microsoft YaHei UI" w:cstheme="minorHAnsi"/>
+                <w:color w:val="C45911" w:themeColor="accent2" w:themeShade="BF"/>
+                <w:sz w:val="20"/>
+                <w:szCs w:val="20"/>
+              </w:rPr>
+            </w:pPr>
+            <w:r>
+              <w:rPr>
+                <w:rFonts w:eastAsia="Microsoft YaHei UI" w:cstheme="minorHAnsi"/>
+                <w:color w:val="C45911" w:themeColor="accent2" w:themeShade="BF"/>
+                <w:sz w:val="20"/>
+                <w:szCs w:val="20"/>
+              </w:rPr>
+              <w:t>Grupo</w:t>
+            </w:r>
+          </w:p>
+          <w:p>
+            <w:pPr>
+              <w:rPr>
+                <w:rFonts w:eastAsia="Microsoft YaHei UI" w:cstheme="minorHAnsi"/>
+                <w:sz w:val="20"/>
+                <w:szCs w:val="20"/>
+              </w:rPr>
+            </w:pPr>
+            <w:r>
+              <w:rPr>
+                <w:rFonts w:eastAsia="Microsoft YaHei UI" w:cstheme="minorHAnsi"/>
+                <w:color w:val="538135" w:themeColor="accent6" w:themeShade="BF"/>
+                <w:sz w:val="20"/>
+                <w:szCs w:val="20"/>
+              </w:rPr>
+              <w:t>Otro</w:t>
+            </w:r>
+          </w:p>
+        </w:tc>
+      </w:tr>
+      <w:tr>
+        <w:tc>
+          <w:tcPr>
+            <w:tcW w:w="8494" w:type="dxa"/>
+            <w:gridSpan w:val="2"/>
+          </w:tcPr>
+          <w:p>
+            <w:pPr>
+              <w:rPr>
+                <w:rFonts w:eastAsia="Microsoft YaHei UI" w:cstheme="minorHAnsi"/>
+                <w:sz w:val="20"/>
+                <w:szCs w:val="20"/>
+              </w:rPr>
+            </w:pPr>
+            <w:r>
+              <w:rPr>
+                <w:rFonts w:eastAsia="Microsoft YaHei UI" w:cstheme="minorHAnsi"/>
+                <w:sz w:val="20"/>
+                <w:szCs w:val="20"/>
+              </w:rPr>
+              <w:t>Alterar permisos de archivos asociados</w:t>
+            </w:r>
+          </w:p>
+        </w:tc>
+      </w:tr>
+      <w:tr>
+        <w:tc>
+          <w:tcPr>
+            <w:tcW w:w="4247" w:type="dxa"/>
+          </w:tcPr>
+          <w:p>
+            <w:pPr>
+              <w:rPr>
+                <w:rFonts w:eastAsia="Microsoft YaHei UI" w:cstheme="minorHAnsi"/>
+                <w:sz w:val="20"/>
+                <w:szCs w:val="20"/>
+              </w:rPr>
+            </w:pPr>
+            <w:r>
+              <w:rPr>
+                <w:rFonts w:eastAsia="Microsoft YaHei UI" w:cstheme="minorHAnsi"/>
+                <w:sz w:val="20"/>
+                <w:szCs w:val="20"/>
+              </w:rPr>
+              <w:t xml:space="preserve">$ </w:t>
+            </w:r>
+            <w:proofErr w:type="spellStart"/>
+            <w:r>
+              <w:rPr>
+                <w:rFonts w:eastAsia="Microsoft YaHei UI" w:cstheme="minorHAnsi"/>
+                <w:sz w:val="20"/>
+                <w:szCs w:val="20"/>
+              </w:rPr>
+              <w:t>chmod</w:t>
+            </w:r>
+            <w:proofErr w:type="spellEnd"/>
+            <w:r>
+              <w:rPr>
+                <w:rFonts w:eastAsia="Microsoft YaHei UI" w:cstheme="minorHAnsi"/>
+                <w:sz w:val="20"/>
+                <w:szCs w:val="20"/>
+              </w:rPr>
+              <w:t xml:space="preserve"> </w:t>
+            </w:r>
+            <w:r>
+              <w:rPr>
+                <w:rFonts w:eastAsia="Microsoft YaHei UI" w:cstheme="minorHAnsi"/>
+                <w:color w:val="44546A" w:themeColor="text2"/>
+                <w:sz w:val="20"/>
+                <w:szCs w:val="20"/>
+              </w:rPr>
+              <w:t>o</w:t>
+            </w:r>
+            <w:r>
+              <w:rPr>
+                <w:rFonts w:eastAsia="Microsoft YaHei UI" w:cstheme="minorHAnsi"/>
+                <w:sz w:val="20"/>
+                <w:szCs w:val="20"/>
+              </w:rPr>
+              <w:t>-</w:t>
+            </w:r>
+            <w:r>
+              <w:rPr>
+                <w:rFonts w:eastAsia="Microsoft YaHei UI" w:cstheme="minorHAnsi"/>
+                <w:color w:val="ED7D31" w:themeColor="accent2"/>
+                <w:sz w:val="20"/>
+                <w:szCs w:val="20"/>
+              </w:rPr>
+              <w:t>w</w:t>
+            </w:r>
+            <w:r>
+              <w:rPr>
+                <w:rFonts w:eastAsia="Microsoft YaHei UI" w:cstheme="minorHAnsi"/>
+                <w:sz w:val="20"/>
+                <w:szCs w:val="20"/>
+              </w:rPr>
+              <w:t xml:space="preserve"> </w:t>
+            </w:r>
+            <w:r>
+              <w:rPr>
+                <w:rFonts w:eastAsia="Microsoft YaHei UI" w:cstheme="minorHAnsi"/>
+                <w:color w:val="2E74B5" w:themeColor="accent1" w:themeShade="BF"/>
+                <w:sz w:val="20"/>
+                <w:szCs w:val="20"/>
+              </w:rPr>
+              <w:t>nombre_archivo.txt</w:t>
+            </w:r>
+          </w:p>
+        </w:tc>
+        <w:tc>
+          <w:tcPr>
+            <w:tcW w:w="4247" w:type="dxa"/>
+          </w:tcPr>
+          <w:p>
+            <w:pPr>
+              <w:rPr>
+                <w:rFonts w:eastAsia="Microsoft YaHei UI" w:cstheme="minorHAnsi"/>
+                <w:sz w:val="20"/>
+                <w:szCs w:val="20"/>
+              </w:rPr>
+            </w:pPr>
+            <w:r>
+              <w:rPr>
+                <w:rFonts w:eastAsia="Microsoft YaHei UI" w:cstheme="minorHAnsi"/>
+                <w:sz w:val="20"/>
+                <w:szCs w:val="20"/>
+              </w:rPr>
+              <w:t>Cambia individualmente los permisos del archivo.</w:t>
+            </w:r>
+          </w:p>
+          <w:p>
+            <w:pPr>
+              <w:rPr>
+                <w:rFonts w:eastAsia="Microsoft YaHei UI" w:cstheme="minorHAnsi"/>
+                <w:color w:val="44546A" w:themeColor="text2"/>
+                <w:sz w:val="20"/>
+                <w:szCs w:val="20"/>
+              </w:rPr>
+            </w:pPr>
+            <w:r>
+              <w:rPr>
+                <w:rFonts w:eastAsia="Microsoft YaHei UI" w:cstheme="minorHAnsi"/>
+                <w:color w:val="44546A" w:themeColor="text2"/>
+                <w:sz w:val="20"/>
+                <w:szCs w:val="20"/>
+              </w:rPr>
+              <w:t>O: Para otros usuarios</w:t>
+            </w:r>
+          </w:p>
+          <w:p>
+            <w:pPr>
+              <w:rPr>
+                <w:rFonts w:eastAsia="Microsoft YaHei UI" w:cstheme="minorHAnsi"/>
+                <w:sz w:val="20"/>
+                <w:szCs w:val="20"/>
+              </w:rPr>
+            </w:pPr>
+            <w:r>
+              <w:rPr>
+                <w:rFonts w:eastAsia="Microsoft YaHei UI" w:cstheme="minorHAnsi"/>
+                <w:color w:val="ED7D31" w:themeColor="accent2"/>
+                <w:sz w:val="20"/>
+                <w:szCs w:val="20"/>
+              </w:rPr>
+              <w:t>W: Quitar permiso de escritura</w:t>
+            </w:r>
+          </w:p>
+        </w:tc>
+      </w:tr>
+      <w:tr>
+        <w:tc>
+          <w:tcPr>
+            <w:tcW w:w="4247" w:type="dxa"/>
+          </w:tcPr>
+          <w:p>
+            <w:pPr>
+              <w:rPr>
+                <w:rFonts w:eastAsia="Microsoft YaHei UI" w:cstheme="minorHAnsi"/>
+                <w:sz w:val="20"/>
+                <w:szCs w:val="20"/>
+              </w:rPr>
+            </w:pPr>
+            <w:r>
+              <w:rPr>
+                <w:rFonts w:eastAsia="Microsoft YaHei UI" w:cstheme="minorHAnsi"/>
+                <w:sz w:val="20"/>
+                <w:szCs w:val="20"/>
+              </w:rPr>
+              <w:t xml:space="preserve">$ </w:t>
+            </w:r>
+            <w:proofErr w:type="spellStart"/>
+            <w:r>
+              <w:rPr>
+                <w:rFonts w:eastAsia="Microsoft YaHei UI" w:cstheme="minorHAnsi"/>
+                <w:sz w:val="20"/>
+                <w:szCs w:val="20"/>
+              </w:rPr>
+              <w:t>chmod</w:t>
+            </w:r>
+            <w:proofErr w:type="spellEnd"/>
+            <w:r>
+              <w:rPr>
+                <w:rFonts w:eastAsia="Microsoft YaHei UI" w:cstheme="minorHAnsi"/>
+                <w:sz w:val="20"/>
+                <w:szCs w:val="20"/>
+              </w:rPr>
+              <w:t xml:space="preserve"> </w:t>
+            </w:r>
+            <w:r>
+              <w:rPr>
+                <w:rFonts w:eastAsia="Microsoft YaHei UI" w:cstheme="minorHAnsi"/>
+                <w:color w:val="44546A" w:themeColor="text2"/>
+                <w:sz w:val="20"/>
+                <w:szCs w:val="20"/>
+              </w:rPr>
+              <w:t>+x</w:t>
+            </w:r>
+            <w:r>
+              <w:rPr>
+                <w:rFonts w:eastAsia="Microsoft YaHei UI" w:cstheme="minorHAnsi"/>
+                <w:sz w:val="20"/>
+                <w:szCs w:val="20"/>
+              </w:rPr>
+              <w:t xml:space="preserve"> </w:t>
+            </w:r>
+            <w:r>
+              <w:rPr>
+                <w:rFonts w:eastAsia="Microsoft YaHei UI" w:cstheme="minorHAnsi"/>
+                <w:color w:val="2E74B5" w:themeColor="accent1" w:themeShade="BF"/>
+                <w:sz w:val="20"/>
+                <w:szCs w:val="20"/>
+              </w:rPr>
+              <w:t>nombre_archivo.txt</w:t>
+            </w:r>
+          </w:p>
+        </w:tc>
+        <w:tc>
+          <w:tcPr>
+            <w:tcW w:w="4247" w:type="dxa"/>
+          </w:tcPr>
+          <w:p>
+            <w:pPr>
+              <w:rPr>
+                <w:rFonts w:eastAsia="Microsoft YaHei UI" w:cstheme="minorHAnsi"/>
+                <w:sz w:val="20"/>
+                <w:szCs w:val="20"/>
+              </w:rPr>
+            </w:pPr>
+            <w:r>
+              <w:rPr>
+                <w:rFonts w:eastAsia="Microsoft YaHei UI" w:cstheme="minorHAnsi"/>
+                <w:sz w:val="20"/>
+                <w:szCs w:val="20"/>
+              </w:rPr>
+              <w:t>Agrega permiso de ejecución en los permisos del archivo</w:t>
+            </w:r>
+          </w:p>
+        </w:tc>
+      </w:tr>
+      <w:tr>
+        <w:tc>
+          <w:tcPr>
+            <w:tcW w:w="4247" w:type="dxa"/>
+          </w:tcPr>
+          <w:p>
+            <w:pPr>
+              <w:rPr>
+                <w:rFonts w:eastAsia="Microsoft YaHei UI" w:cstheme="minorHAnsi"/>
+                <w:sz w:val="20"/>
+                <w:szCs w:val="20"/>
+              </w:rPr>
+            </w:pPr>
+            <w:r>
+              <w:rPr>
+                <w:rFonts w:eastAsia="Microsoft YaHei UI" w:cstheme="minorHAnsi"/>
+                <w:sz w:val="20"/>
+                <w:szCs w:val="20"/>
+              </w:rPr>
+              <w:t xml:space="preserve">$ </w:t>
+            </w:r>
+            <w:proofErr w:type="spellStart"/>
+            <w:r>
+              <w:rPr>
+                <w:rFonts w:eastAsia="Microsoft YaHei UI" w:cstheme="minorHAnsi"/>
+                <w:sz w:val="20"/>
+                <w:szCs w:val="20"/>
+              </w:rPr>
+              <w:t>chmod</w:t>
+            </w:r>
+            <w:proofErr w:type="spellEnd"/>
+            <w:r>
+              <w:rPr>
+                <w:rFonts w:eastAsia="Microsoft YaHei UI" w:cstheme="minorHAnsi"/>
+                <w:sz w:val="20"/>
+                <w:szCs w:val="20"/>
+              </w:rPr>
+              <w:t xml:space="preserve"> 760 </w:t>
+            </w:r>
+            <w:r>
+              <w:rPr>
+                <w:rFonts w:eastAsia="Microsoft YaHei UI" w:cstheme="minorHAnsi"/>
+                <w:color w:val="5B9BD5" w:themeColor="accent1"/>
+                <w:sz w:val="20"/>
+                <w:szCs w:val="20"/>
+              </w:rPr>
+              <w:t>nombre_archivo.txt</w:t>
+            </w:r>
+          </w:p>
+        </w:tc>
+        <w:tc>
+          <w:tcPr>
+            <w:tcW w:w="4247" w:type="dxa"/>
+          </w:tcPr>
+          <w:p>
+            <w:pPr>
+              <w:rPr>
+                <w:rFonts w:eastAsia="Microsoft YaHei UI" w:cstheme="minorHAnsi"/>
+                <w:sz w:val="20"/>
+                <w:szCs w:val="20"/>
+              </w:rPr>
+            </w:pPr>
+            <w:r>
+              <w:rPr>
+                <w:noProof/>
+                <w:lang w:eastAsia="es-PE"/>
+              </w:rPr>
+              <w:drawing>
+                <wp:inline distT="0" distB="0" distL="0" distR="0" wp14:anchorId="6DBD93EE" wp14:editId="3AB7F286">
+                  <wp:extent cx="2498287" cy="1473590"/>
+                  <wp:effectExtent l="0" t="0" r="0" b="0"/>
+                  <wp:docPr id="1" name="Imagen 1"/>
+                  <wp:cNvGraphicFramePr>
+                    <a:graphicFrameLocks xmlns:a="http://schemas.openxmlformats.org/drawingml/2006/main" noChangeAspect="1"/>
+                  </wp:cNvGraphicFramePr>
+                  <a:graphic xmlns:a="http://schemas.openxmlformats.org/drawingml/2006/main">
+                    <a:graphicData uri="http://schemas.openxmlformats.org/drawingml/2006/picture">
+                      <pic:pic xmlns:pic="http://schemas.openxmlformats.org/drawingml/2006/picture">
+                        <pic:nvPicPr>
+                          <pic:cNvPr id="1" name=""/>
+                          <pic:cNvPicPr/>
+                        </pic:nvPicPr>
+                        <pic:blipFill>
+                          <a:blip r:embed="rId4"/>
+                          <a:stretch>
+                            <a:fillRect/>
+                          </a:stretch>
+                        </pic:blipFill>
+                        <pic:spPr>
+                          <a:xfrm>
+                            <a:off x="0" y="0"/>
+                            <a:ext cx="2519230" cy="1485943"/>
+                          </a:xfrm>
+                          <a:prstGeom prst="rect">
+                            <a:avLst/>
+                          </a:prstGeom>
+                        </pic:spPr>
+                      </pic:pic>
+                    </a:graphicData>
+                  </a:graphic>
+                </wp:inline>
+              </w:drawing>
+            </w:r>
+          </w:p>
+        </w:tc>
+      </w:tr>
+      <w:tr>
+        <w:tc>
+          <w:tcPr>
+            <w:tcW w:w="4247" w:type="dxa"/>
+          </w:tcPr>
+          <w:p>
+            <w:pPr>
+              <w:rPr>
+                <w:rFonts w:eastAsia="Microsoft YaHei UI" w:cstheme="minorHAnsi"/>
+                <w:sz w:val="20"/>
+                <w:szCs w:val="20"/>
+              </w:rPr>
+            </w:pPr>
+            <w:r>
+              <w:rPr>
+                <w:rFonts w:eastAsia="Microsoft YaHei UI" w:cstheme="minorHAnsi"/>
+                <w:sz w:val="20"/>
+                <w:szCs w:val="20"/>
+              </w:rPr>
+              <w:t xml:space="preserve">$ sudo </w:t>
+            </w:r>
+            <w:proofErr w:type="spellStart"/>
+            <w:r>
+              <w:rPr>
+                <w:rFonts w:eastAsia="Microsoft YaHei UI" w:cstheme="minorHAnsi"/>
+                <w:sz w:val="20"/>
+                <w:szCs w:val="20"/>
+              </w:rPr>
+              <w:t>chown</w:t>
+            </w:r>
+            <w:proofErr w:type="spellEnd"/>
+            <w:r>
+              <w:rPr>
+                <w:rFonts w:eastAsia="Microsoft YaHei UI" w:cstheme="minorHAnsi"/>
+                <w:sz w:val="20"/>
+                <w:szCs w:val="20"/>
+              </w:rPr>
+              <w:t xml:space="preserve"> </w:t>
+            </w:r>
+            <w:proofErr w:type="spellStart"/>
+            <w:r>
+              <w:rPr>
+                <w:rFonts w:eastAsia="Microsoft YaHei UI" w:cstheme="minorHAnsi"/>
+                <w:sz w:val="20"/>
+                <w:szCs w:val="20"/>
+              </w:rPr>
+              <w:t>nombre_usuario</w:t>
+            </w:r>
+            <w:proofErr w:type="spellEnd"/>
+            <w:r>
+              <w:rPr>
+                <w:rFonts w:eastAsia="Microsoft YaHei UI" w:cstheme="minorHAnsi"/>
+                <w:sz w:val="20"/>
+                <w:szCs w:val="20"/>
+              </w:rPr>
+              <w:t xml:space="preserve"> nombre_archivo.txt</w:t>
+            </w:r>
+          </w:p>
+        </w:tc>
+        <w:tc>
+          <w:tcPr>
+            <w:tcW w:w="4247" w:type="dxa"/>
+          </w:tcPr>
+          <w:p>
+            <w:pPr>
+              <w:rPr>
+                <w:noProof/>
+                <w:lang w:eastAsia="es-PE"/>
+              </w:rPr>
+            </w:pPr>
+            <w:r>
+              <w:rPr>
+                <w:noProof/>
+                <w:lang w:eastAsia="es-PE"/>
+              </w:rPr>
+              <w:t>Cambia el propietario del archivo</w:t>
+            </w:r>
+          </w:p>
+        </w:tc>
+      </w:tr>
+      <w:tr>
+        <w:tc>
+          <w:tcPr>
+            <w:tcW w:w="4247" w:type="dxa"/>
+          </w:tcPr>
+          <w:p>
+            <w:pPr>
+              <w:rPr>
+                <w:rFonts w:eastAsia="Microsoft YaHei UI" w:cstheme="minorHAnsi"/>
+                <w:sz w:val="20"/>
+                <w:szCs w:val="20"/>
+              </w:rPr>
+            </w:pPr>
+            <w:r>
+              <w:rPr>
+                <w:rFonts w:eastAsia="Microsoft YaHei UI" w:cstheme="minorHAnsi"/>
+                <w:sz w:val="20"/>
+                <w:szCs w:val="20"/>
+              </w:rPr>
+              <w:t xml:space="preserve">$sudo </w:t>
+            </w:r>
+            <w:proofErr w:type="spellStart"/>
+            <w:r>
+              <w:rPr>
+                <w:rFonts w:eastAsia="Microsoft YaHei UI" w:cstheme="minorHAnsi"/>
+                <w:sz w:val="20"/>
+                <w:szCs w:val="20"/>
+              </w:rPr>
+              <w:t>chgrp</w:t>
+            </w:r>
+            <w:proofErr w:type="spellEnd"/>
+            <w:r>
+              <w:rPr>
+                <w:rFonts w:eastAsia="Microsoft YaHei UI" w:cstheme="minorHAnsi"/>
+                <w:sz w:val="20"/>
+                <w:szCs w:val="20"/>
+              </w:rPr>
+              <w:t xml:space="preserve"> </w:t>
+            </w:r>
+            <w:proofErr w:type="spellStart"/>
+            <w:r>
+              <w:rPr>
+                <w:rFonts w:eastAsia="Microsoft YaHei UI" w:cstheme="minorHAnsi"/>
+                <w:sz w:val="20"/>
+                <w:szCs w:val="20"/>
+              </w:rPr>
+              <w:t>nombre_grupo</w:t>
+            </w:r>
+            <w:proofErr w:type="spellEnd"/>
+            <w:r>
+              <w:rPr>
+                <w:rFonts w:eastAsia="Microsoft YaHei UI" w:cstheme="minorHAnsi"/>
+                <w:sz w:val="20"/>
+                <w:szCs w:val="20"/>
+              </w:rPr>
+              <w:t xml:space="preserve"> nombre_archivo.txt</w:t>
+            </w:r>
+          </w:p>
+        </w:tc>
+        <w:tc>
+          <w:tcPr>
+            <w:tcW w:w="4247" w:type="dxa"/>
+          </w:tcPr>
+          <w:p>
+            <w:pPr>
+              <w:rPr>
+                <w:noProof/>
+                <w:lang w:eastAsia="es-PE"/>
+              </w:rPr>
+            </w:pPr>
+            <w:r>
+              <w:rPr>
+                <w:noProof/>
+                <w:lang w:eastAsia="es-PE"/>
+              </w:rPr>
+              <w:t>Cambia el grupo de un archivo hacia</w:t>
+            </w:r>
+            <w:r>
+              <w:rPr>
+                <w:noProof/>
+                <w:lang w:eastAsia="es-PE"/>
+              </w:rPr>
+              <w:t xml:space="preserve"> otro.</w:t>
+            </w:r>
+          </w:p>
+        </w:tc>
+      </w:tr>
+    </w:tbl>
+    <w:p>
+      <w:pPr>
+        <w:rPr>
+          <w:rFonts w:eastAsia="Microsoft YaHei UI" w:cstheme="minorHAnsi"/>
+          <w:sz w:val="20"/>
+          <w:szCs w:val="20"/>
+        </w:rPr>
+      </w:pPr>
+    </w:p>
+    <w:p>
+      <w:pPr>
+        <w:rPr>
+          <w:rFonts w:eastAsia="Microsoft YaHei UI" w:cstheme="minorHAnsi"/>
+          <w:sz w:val="20"/>
+          <w:szCs w:val="20"/>
+        </w:rPr>
+      </w:pPr>
+    </w:p>
+    <w:p>
+      <w:pPr>
+        <w:shd w:val="clear" w:color="auto" w:fill="FBE4D5" w:themeFill="accent2" w:themeFillTint="33"/>
+        <w:spacing w:line="240" w:lineRule="auto"/>
+        <w:jc w:val="center"/>
+        <w:rPr>
+          <w:rFonts w:asciiTheme="majorHAnsi" w:eastAsia="Microsoft YaHei UI" w:hAnsiTheme="majorHAnsi" w:cstheme="majorHAnsi"/>
+          <w:sz w:val="28"/>
+          <w:szCs w:val="28"/>
+        </w:rPr>
+      </w:pPr>
+      <w:r>
+        <w:rPr>
+          <w:rFonts w:asciiTheme="majorHAnsi" w:eastAsia="Microsoft YaHei UI" w:hAnsiTheme="majorHAnsi" w:cstheme="majorHAnsi"/>
+          <w:sz w:val="28"/>
+          <w:szCs w:val="28"/>
+        </w:rPr>
+        <w:lastRenderedPageBreak/>
+        <w:t>Sistemas de manejo de paquetes</w:t>
+      </w:r>
+    </w:p>
+    <w:p>
+      <w:pPr>
+        <w:rPr>
+          <w:rFonts w:eastAsia="Microsoft YaHei UI" w:cstheme="minorHAnsi"/>
+          <w:sz w:val="20"/>
+          <w:szCs w:val="20"/>
+        </w:rPr>
+      </w:pPr>
+      <w:r>
+        <w:rPr>
+          <w:rFonts w:eastAsia="Microsoft YaHei UI" w:cstheme="minorHAnsi"/>
+          <w:sz w:val="20"/>
+          <w:szCs w:val="20"/>
+        </w:rPr>
+        <w:t>Paquetes de Software: Permiten realizar la instalación de diversas aplicaciones mediante línea de comandos.</w:t>
+      </w:r>
+    </w:p>
+    <w:p>
+      <w:pPr>
+        <w:rPr>
+          <w:rFonts w:eastAsia="Microsoft YaHei UI" w:cstheme="minorHAnsi"/>
+          <w:sz w:val="20"/>
+          <w:szCs w:val="20"/>
+        </w:rPr>
+      </w:pPr>
+      <w:r>
+        <w:rPr>
+          <w:rFonts w:eastAsia="Microsoft YaHei UI" w:cstheme="minorHAnsi"/>
+          <w:sz w:val="20"/>
+          <w:szCs w:val="20"/>
+        </w:rPr>
+        <w:t>Administradores de Paquetes: Conocen de donde realizar las descargas, que otros paquetes tenemos instalados y como realizar la instalación para que no existan conflictos</w:t>
+      </w:r>
+    </w:p>
+    <w:p>
+      <w:pPr>
+        <w:shd w:val="clear" w:color="auto" w:fill="FFE599" w:themeFill="accent4" w:themeFillTint="66"/>
+        <w:rPr>
+          <w:rFonts w:asciiTheme="majorHAnsi" w:eastAsia="Microsoft YaHei UI" w:hAnsiTheme="majorHAnsi" w:cstheme="majorHAnsi"/>
+          <w:b/>
+          <w:sz w:val="24"/>
+        </w:rPr>
+      </w:pPr>
+      <w:r>
+        <w:rPr>
+          <w:rFonts w:asciiTheme="majorHAnsi" w:eastAsia="Microsoft YaHei UI" w:hAnsiTheme="majorHAnsi" w:cstheme="majorHAnsi"/>
+          <w:b/>
+          <w:sz w:val="24"/>
+        </w:rPr>
+        <w:t>Comandos</w:t>
+      </w:r>
+    </w:p>
+    <w:tbl>
+      <w:tblPr>
+        <w:tblStyle w:val="Tablaconcuadrcula"/>
+        <w:tblW w:w="0" w:type="auto"/>
+        <w:tblLook w:val="04A0" w:firstRow="1" w:lastRow="0" w:firstColumn="1" w:lastColumn="0" w:noHBand="0" w:noVBand="1"/>
+      </w:tblPr>
+      <w:tblGrid>
+        <w:gridCol w:w="3114"/>
+        <w:gridCol w:w="5380"/>
+      </w:tblGrid>
+      <w:tr>
+        <w:tc>
+          <w:tcPr>
+            <w:tcW w:w="3114" w:type="dxa"/>
+          </w:tcPr>
+          <w:p>
+            <w:pPr>
+              <w:rPr>
+                <w:rFonts w:eastAsia="Microsoft YaHei UI" w:cstheme="minorHAnsi"/>
+                <w:sz w:val="20"/>
+                <w:szCs w:val="20"/>
+              </w:rPr>
+            </w:pPr>
+            <w:r>
+              <w:rPr>
+                <w:rFonts w:eastAsia="Microsoft YaHei UI" w:cstheme="minorHAnsi"/>
+                <w:sz w:val="20"/>
+                <w:szCs w:val="20"/>
+              </w:rPr>
+              <w:t xml:space="preserve">$ </w:t>
+            </w:r>
+            <w:proofErr w:type="spellStart"/>
+            <w:r>
+              <w:rPr>
+                <w:rFonts w:eastAsia="Microsoft YaHei UI" w:cstheme="minorHAnsi"/>
+                <w:sz w:val="20"/>
+                <w:szCs w:val="20"/>
+              </w:rPr>
+              <w:t>apt</w:t>
+            </w:r>
+            <w:proofErr w:type="spellEnd"/>
+            <w:r>
+              <w:rPr>
+                <w:rFonts w:eastAsia="Microsoft YaHei UI" w:cstheme="minorHAnsi"/>
+                <w:sz w:val="20"/>
+                <w:szCs w:val="20"/>
+              </w:rPr>
+              <w:t xml:space="preserve"> </w:t>
+            </w:r>
+            <w:proofErr w:type="spellStart"/>
+            <w:r>
+              <w:rPr>
+                <w:rFonts w:eastAsia="Microsoft YaHei UI" w:cstheme="minorHAnsi"/>
+                <w:sz w:val="20"/>
+                <w:szCs w:val="20"/>
+              </w:rPr>
+              <w:t>install</w:t>
+            </w:r>
+            <w:proofErr w:type="spellEnd"/>
+            <w:r>
+              <w:rPr>
+                <w:rFonts w:eastAsia="Microsoft YaHei UI" w:cstheme="minorHAnsi"/>
+                <w:sz w:val="20"/>
+                <w:szCs w:val="20"/>
+              </w:rPr>
+              <w:t xml:space="preserve"> </w:t>
+            </w:r>
+            <w:proofErr w:type="spellStart"/>
+            <w:r>
+              <w:rPr>
+                <w:rFonts w:eastAsia="Microsoft YaHei UI" w:cstheme="minorHAnsi"/>
+                <w:color w:val="5B9BD5" w:themeColor="accent1"/>
+                <w:sz w:val="20"/>
+                <w:szCs w:val="20"/>
+              </w:rPr>
+              <w:t>nombre_rama</w:t>
+            </w:r>
+            <w:proofErr w:type="spellEnd"/>
+          </w:p>
+        </w:tc>
+        <w:tc>
+          <w:tcPr>
+            <w:tcW w:w="5380" w:type="dxa"/>
+          </w:tcPr>
+          <w:p>
+            <w:pPr>
+              <w:rPr>
+                <w:rFonts w:eastAsia="Microsoft YaHei UI" w:cstheme="minorHAnsi"/>
+                <w:sz w:val="20"/>
+                <w:szCs w:val="20"/>
+              </w:rPr>
+            </w:pPr>
+            <w:r>
+              <w:rPr>
+                <w:rFonts w:eastAsia="Microsoft YaHei UI" w:cstheme="minorHAnsi"/>
+                <w:sz w:val="20"/>
+                <w:szCs w:val="20"/>
+              </w:rPr>
+              <w:t>Permite realizar la instalación desde una rama</w:t>
+            </w:r>
+          </w:p>
+        </w:tc>
+      </w:tr>
+    </w:tbl>
+    <w:p>
+      <w:pPr>
+        <w:spacing w:line="240" w:lineRule="auto"/>
+        <w:jc w:val="center"/>
+        <w:rPr>
+          <w:rFonts w:asciiTheme="majorHAnsi" w:eastAsia="Microsoft YaHei UI" w:hAnsiTheme="majorHAnsi" w:cstheme="majorHAnsi"/>
+          <w:sz w:val="28"/>
+          <w:szCs w:val="28"/>
+        </w:rPr>
+      </w:pPr>
+    </w:p>
+    <w:p>
+      <w:pPr>
+        <w:shd w:val="clear" w:color="auto" w:fill="FBE4D5" w:themeFill="accent2" w:themeFillTint="33"/>
+        <w:spacing w:line="240" w:lineRule="auto"/>
+        <w:jc w:val="center"/>
+        <w:rPr>
+          <w:rFonts w:asciiTheme="majorHAnsi" w:eastAsia="Microsoft YaHei UI" w:hAnsiTheme="majorHAnsi" w:cstheme="majorHAnsi"/>
+          <w:sz w:val="28"/>
+          <w:szCs w:val="28"/>
+        </w:rPr>
+      </w:pPr>
+      <w:r>
+        <w:rPr>
+          <w:rFonts w:asciiTheme="majorHAnsi" w:eastAsia="Microsoft YaHei UI" w:hAnsiTheme="majorHAnsi" w:cstheme="majorHAnsi"/>
+          <w:sz w:val="28"/>
+          <w:szCs w:val="28"/>
+        </w:rPr>
+        <w:t>Herramientas de compresión y combinación de archivos</w:t>
+      </w:r>
+    </w:p>
+    <w:p>
+      <w:pPr>
+        <w:rPr>
+          <w:rFonts w:eastAsia="Microsoft YaHei UI" w:cstheme="minorHAnsi"/>
+          <w:sz w:val="20"/>
+          <w:szCs w:val="20"/>
+        </w:rPr>
+      </w:pPr>
+      <w:r>
+        <w:rPr>
+          <w:rFonts w:eastAsia="Microsoft YaHei UI" w:cstheme="minorHAnsi"/>
+          <w:sz w:val="20"/>
+          <w:szCs w:val="20"/>
+        </w:rPr>
+        <w:t>Al momento de realizar el envío de archivos, vamos a querer realizar la disminución de su tamaño.</w:t>
+      </w:r>
+    </w:p>
+    <w:p>
+      <w:pPr>
+        <w:shd w:val="clear" w:color="auto" w:fill="FFE599" w:themeFill="accent4" w:themeFillTint="66"/>
+        <w:rPr>
+          <w:rFonts w:asciiTheme="majorHAnsi" w:eastAsia="Microsoft YaHei UI" w:hAnsiTheme="majorHAnsi" w:cstheme="majorHAnsi"/>
+          <w:b/>
+          <w:sz w:val="24"/>
+        </w:rPr>
+      </w:pPr>
+      <w:r>
+        <w:rPr>
+          <w:rFonts w:asciiTheme="majorHAnsi" w:eastAsia="Microsoft YaHei UI" w:hAnsiTheme="majorHAnsi" w:cstheme="majorHAnsi"/>
+          <w:b/>
+          <w:sz w:val="24"/>
+        </w:rPr>
+        <w:t>Comandos</w:t>
+      </w:r>
+    </w:p>
+    <w:tbl>
+      <w:tblPr>
+        <w:tblStyle w:val="Tablaconcuadrcula"/>
+        <w:tblW w:w="0" w:type="auto"/>
+        <w:tblLook w:val="04A0" w:firstRow="1" w:lastRow="0" w:firstColumn="1" w:lastColumn="0" w:noHBand="0" w:noVBand="1"/>
+      </w:tblPr>
+      <w:tblGrid>
+        <w:gridCol w:w="2830"/>
+        <w:gridCol w:w="5664"/>
+      </w:tblGrid>
+      <w:tr>
+        <w:tc>
+          <w:tcPr>
+            <w:tcW w:w="2830" w:type="dxa"/>
+          </w:tcPr>
+          <w:p>
+            <w:pPr>
+              <w:rPr>
+                <w:rFonts w:eastAsia="Microsoft YaHei UI" w:cstheme="minorHAnsi"/>
+                <w:sz w:val="20"/>
+                <w:szCs w:val="20"/>
+              </w:rPr>
+            </w:pPr>
+            <w:r>
+              <w:rPr>
+                <w:rFonts w:eastAsia="Microsoft YaHei UI" w:cstheme="minorHAnsi"/>
+                <w:sz w:val="20"/>
+                <w:szCs w:val="20"/>
+              </w:rPr>
+              <w:t xml:space="preserve">$ </w:t>
+            </w:r>
+            <w:proofErr w:type="spellStart"/>
+            <w:r>
+              <w:rPr>
+                <w:rFonts w:eastAsia="Microsoft YaHei UI" w:cstheme="minorHAnsi"/>
+                <w:sz w:val="20"/>
+                <w:szCs w:val="20"/>
+              </w:rPr>
+              <w:t>ls</w:t>
+            </w:r>
+            <w:proofErr w:type="spellEnd"/>
+            <w:r>
+              <w:rPr>
+                <w:rFonts w:eastAsia="Microsoft YaHei UI" w:cstheme="minorHAnsi"/>
+                <w:sz w:val="20"/>
+                <w:szCs w:val="20"/>
+              </w:rPr>
+              <w:t xml:space="preserve"> nombre_archivo.txt –</w:t>
+            </w:r>
+            <w:proofErr w:type="spellStart"/>
+            <w:r>
+              <w:rPr>
+                <w:rFonts w:eastAsia="Microsoft YaHei UI" w:cstheme="minorHAnsi"/>
+                <w:sz w:val="20"/>
+                <w:szCs w:val="20"/>
+              </w:rPr>
+              <w:t>lh</w:t>
+            </w:r>
+            <w:proofErr w:type="spellEnd"/>
+          </w:p>
+        </w:tc>
+        <w:tc>
+          <w:tcPr>
+            <w:tcW w:w="5664" w:type="dxa"/>
+          </w:tcPr>
+          <w:p>
+            <w:pPr>
+              <w:rPr>
+                <w:rFonts w:eastAsia="Microsoft YaHei UI" w:cstheme="minorHAnsi"/>
+                <w:sz w:val="20"/>
+                <w:szCs w:val="20"/>
+              </w:rPr>
+            </w:pPr>
+            <w:r>
+              <w:rPr>
+                <w:rFonts w:eastAsia="Microsoft YaHei UI" w:cstheme="minorHAnsi"/>
+                <w:sz w:val="20"/>
+                <w:szCs w:val="20"/>
+              </w:rPr>
+              <w:t>Revisa el peso de un archivo</w:t>
+            </w:r>
+          </w:p>
+        </w:tc>
+      </w:tr>
+      <w:tr>
+        <w:tc>
+          <w:tcPr>
+            <w:tcW w:w="2830" w:type="dxa"/>
+          </w:tcPr>
+          <w:p>
+            <w:pPr>
+              <w:rPr>
+                <w:rFonts w:eastAsia="Microsoft YaHei UI" w:cstheme="minorHAnsi"/>
+                <w:sz w:val="20"/>
+                <w:szCs w:val="20"/>
+              </w:rPr>
+            </w:pPr>
+            <w:r>
+              <w:rPr>
+                <w:rFonts w:eastAsia="Microsoft YaHei UI" w:cstheme="minorHAnsi"/>
+                <w:sz w:val="20"/>
+                <w:szCs w:val="20"/>
+              </w:rPr>
+              <w:t xml:space="preserve">$ </w:t>
+            </w:r>
+            <w:proofErr w:type="spellStart"/>
+            <w:r>
+              <w:rPr>
+                <w:rFonts w:eastAsia="Microsoft YaHei UI" w:cstheme="minorHAnsi"/>
+                <w:sz w:val="20"/>
+                <w:szCs w:val="20"/>
+              </w:rPr>
+              <w:t>gzip</w:t>
+            </w:r>
+            <w:proofErr w:type="spellEnd"/>
+            <w:r>
+              <w:rPr>
+                <w:rFonts w:eastAsia="Microsoft YaHei UI" w:cstheme="minorHAnsi"/>
+                <w:sz w:val="20"/>
+                <w:szCs w:val="20"/>
+              </w:rPr>
+              <w:t xml:space="preserve"> </w:t>
+            </w:r>
+            <w:proofErr w:type="spellStart"/>
+            <w:r>
+              <w:rPr>
+                <w:rFonts w:eastAsia="Microsoft YaHei UI" w:cstheme="minorHAnsi"/>
+                <w:sz w:val="20"/>
+                <w:szCs w:val="20"/>
+              </w:rPr>
+              <w:t>nombre_archivo.sql</w:t>
+            </w:r>
+            <w:proofErr w:type="spellEnd"/>
+          </w:p>
+        </w:tc>
+        <w:tc>
+          <w:tcPr>
+            <w:tcW w:w="5664" w:type="dxa"/>
+          </w:tcPr>
+          <w:p>
+            <w:pPr>
+              <w:rPr>
+                <w:rFonts w:eastAsia="Microsoft YaHei UI" w:cstheme="minorHAnsi"/>
+                <w:sz w:val="20"/>
+                <w:szCs w:val="20"/>
+              </w:rPr>
+            </w:pPr>
+            <w:proofErr w:type="spellStart"/>
+            <w:r>
+              <w:rPr>
+                <w:rFonts w:eastAsia="Microsoft YaHei UI" w:cstheme="minorHAnsi"/>
+                <w:sz w:val="20"/>
+                <w:szCs w:val="20"/>
+              </w:rPr>
+              <w:t>Zipea</w:t>
+            </w:r>
+            <w:proofErr w:type="spellEnd"/>
+            <w:r>
+              <w:rPr>
+                <w:rFonts w:eastAsia="Microsoft YaHei UI" w:cstheme="minorHAnsi"/>
+                <w:sz w:val="20"/>
+                <w:szCs w:val="20"/>
+              </w:rPr>
+              <w:t xml:space="preserve"> el archivo para que pueda pesar menos. Pasará a ser un archivo .</w:t>
+            </w:r>
+            <w:proofErr w:type="spellStart"/>
+            <w:r>
+              <w:rPr>
+                <w:rFonts w:eastAsia="Microsoft YaHei UI" w:cstheme="minorHAnsi"/>
+                <w:sz w:val="20"/>
+                <w:szCs w:val="20"/>
+              </w:rPr>
+              <w:t>gizp</w:t>
+            </w:r>
+            <w:proofErr w:type="spellEnd"/>
+          </w:p>
+        </w:tc>
+      </w:tr>
+      <w:tr>
+        <w:tc>
+          <w:tcPr>
+            <w:tcW w:w="2830" w:type="dxa"/>
+          </w:tcPr>
+          <w:p>
+            <w:pPr>
+              <w:rPr>
+                <w:rFonts w:eastAsia="Microsoft YaHei UI" w:cstheme="minorHAnsi"/>
+                <w:sz w:val="20"/>
+                <w:szCs w:val="20"/>
+              </w:rPr>
+            </w:pPr>
+            <w:r>
+              <w:rPr>
+                <w:rFonts w:eastAsia="Microsoft YaHei UI" w:cstheme="minorHAnsi"/>
+                <w:sz w:val="20"/>
+                <w:szCs w:val="20"/>
+              </w:rPr>
+              <w:t xml:space="preserve">$ </w:t>
+            </w:r>
+            <w:proofErr w:type="spellStart"/>
+            <w:r>
+              <w:rPr>
+                <w:rFonts w:eastAsia="Microsoft YaHei UI" w:cstheme="minorHAnsi"/>
+                <w:sz w:val="20"/>
+                <w:szCs w:val="20"/>
+              </w:rPr>
+              <w:t>gzip</w:t>
+            </w:r>
+            <w:proofErr w:type="spellEnd"/>
+            <w:r>
+              <w:rPr>
+                <w:rFonts w:eastAsia="Microsoft YaHei UI" w:cstheme="minorHAnsi"/>
+                <w:sz w:val="20"/>
+                <w:szCs w:val="20"/>
+              </w:rPr>
+              <w:t xml:space="preserve"> –d nombre_archivo.sql.gz</w:t>
+            </w:r>
+          </w:p>
+        </w:tc>
+        <w:tc>
+          <w:tcPr>
+            <w:tcW w:w="5664" w:type="dxa"/>
+          </w:tcPr>
+          <w:p>
+            <w:pPr>
+              <w:rPr>
+                <w:rFonts w:eastAsia="Microsoft YaHei UI" w:cstheme="minorHAnsi"/>
+                <w:sz w:val="20"/>
+                <w:szCs w:val="20"/>
+              </w:rPr>
+            </w:pPr>
+            <w:r>
+              <w:rPr>
+                <w:rFonts w:eastAsia="Microsoft YaHei UI" w:cstheme="minorHAnsi"/>
+                <w:sz w:val="20"/>
+                <w:szCs w:val="20"/>
+              </w:rPr>
+              <w:t>Descomprime el archivo</w:t>
+            </w:r>
+          </w:p>
+        </w:tc>
+      </w:tr>
+      <w:tr>
+        <w:tc>
+          <w:tcPr>
+            <w:tcW w:w="2830" w:type="dxa"/>
+          </w:tcPr>
+          <w:p>
+            <w:pPr>
+              <w:rPr>
+                <w:rFonts w:eastAsia="Microsoft YaHei UI" w:cstheme="minorHAnsi"/>
+                <w:sz w:val="20"/>
+                <w:szCs w:val="20"/>
+              </w:rPr>
+            </w:pPr>
+            <w:r>
+              <w:rPr>
+                <w:rFonts w:eastAsia="Microsoft YaHei UI" w:cstheme="minorHAnsi"/>
+                <w:sz w:val="20"/>
+                <w:szCs w:val="20"/>
+              </w:rPr>
+              <w:t xml:space="preserve">$ </w:t>
+            </w:r>
+            <w:proofErr w:type="spellStart"/>
+            <w:r>
+              <w:rPr>
+                <w:rFonts w:eastAsia="Microsoft YaHei UI" w:cstheme="minorHAnsi"/>
+                <w:sz w:val="20"/>
+                <w:szCs w:val="20"/>
+              </w:rPr>
+              <w:t>tar</w:t>
+            </w:r>
+            <w:proofErr w:type="spellEnd"/>
+            <w:r>
+              <w:rPr>
+                <w:rFonts w:eastAsia="Microsoft YaHei UI" w:cstheme="minorHAnsi"/>
+                <w:sz w:val="20"/>
+                <w:szCs w:val="20"/>
+              </w:rPr>
+              <w:t xml:space="preserve"> </w:t>
+            </w:r>
+            <w:proofErr w:type="spellStart"/>
+            <w:r>
+              <w:rPr>
+                <w:rFonts w:eastAsia="Microsoft YaHei UI" w:cstheme="minorHAnsi"/>
+                <w:sz w:val="20"/>
+                <w:szCs w:val="20"/>
+              </w:rPr>
+              <w:t>cf</w:t>
+            </w:r>
+            <w:proofErr w:type="spellEnd"/>
+            <w:r>
+              <w:rPr>
+                <w:rFonts w:eastAsia="Microsoft YaHei UI" w:cstheme="minorHAnsi"/>
+                <w:sz w:val="20"/>
+                <w:szCs w:val="20"/>
+              </w:rPr>
+              <w:t xml:space="preserve"> </w:t>
+            </w:r>
+            <w:r>
+              <w:rPr>
+                <w:rFonts w:eastAsia="Microsoft YaHei UI" w:cstheme="minorHAnsi"/>
+                <w:color w:val="ED7D31" w:themeColor="accent2"/>
+                <w:sz w:val="20"/>
+                <w:szCs w:val="20"/>
+              </w:rPr>
+              <w:t xml:space="preserve">nombre.tar </w:t>
+            </w:r>
+            <w:r>
+              <w:rPr>
+                <w:rFonts w:eastAsia="Microsoft YaHei UI" w:cstheme="minorHAnsi"/>
+                <w:color w:val="5B9BD5" w:themeColor="accent1"/>
+                <w:sz w:val="20"/>
+                <w:szCs w:val="20"/>
+              </w:rPr>
+              <w:t>ruta</w:t>
+            </w:r>
+            <w:r>
+              <w:rPr>
+                <w:rFonts w:eastAsia="Microsoft YaHei UI" w:cstheme="minorHAnsi"/>
+                <w:sz w:val="20"/>
+                <w:szCs w:val="20"/>
+              </w:rPr>
+              <w:t>/*</w:t>
+            </w:r>
+          </w:p>
+        </w:tc>
+        <w:tc>
+          <w:tcPr>
+            <w:tcW w:w="5664" w:type="dxa"/>
+          </w:tcPr>
+          <w:p>
+            <w:pPr>
+              <w:rPr>
+                <w:rFonts w:eastAsia="Microsoft YaHei UI" w:cstheme="minorHAnsi"/>
+                <w:sz w:val="20"/>
+                <w:szCs w:val="20"/>
+              </w:rPr>
+            </w:pPr>
+            <w:r>
+              <w:rPr>
+                <w:rFonts w:eastAsia="Microsoft YaHei UI" w:cstheme="minorHAnsi"/>
+                <w:sz w:val="20"/>
+                <w:szCs w:val="20"/>
+              </w:rPr>
+              <w:t xml:space="preserve">Comprime en </w:t>
+            </w:r>
+            <w:r>
+              <w:rPr>
+                <w:rFonts w:eastAsia="Microsoft YaHei UI" w:cstheme="minorHAnsi"/>
+                <w:color w:val="ED7D31" w:themeColor="accent2"/>
+                <w:sz w:val="20"/>
+                <w:szCs w:val="20"/>
+              </w:rPr>
+              <w:t xml:space="preserve">nombre.tar </w:t>
+            </w:r>
+            <w:r>
+              <w:rPr>
+                <w:rFonts w:eastAsia="Microsoft YaHei UI" w:cstheme="minorHAnsi"/>
+                <w:sz w:val="20"/>
+                <w:szCs w:val="20"/>
+              </w:rPr>
+              <w:t xml:space="preserve">todos los archivos que contengan la </w:t>
+            </w:r>
+            <w:r>
+              <w:rPr>
+                <w:rFonts w:eastAsia="Microsoft YaHei UI" w:cstheme="minorHAnsi"/>
+                <w:color w:val="5B9BD5" w:themeColor="accent1"/>
+                <w:sz w:val="20"/>
+                <w:szCs w:val="20"/>
+              </w:rPr>
+              <w:t>ruta</w:t>
+            </w:r>
+          </w:p>
+        </w:tc>
+      </w:tr>
+      <w:tr>
+        <w:tc>
+          <w:tcPr>
+            <w:tcW w:w="2830" w:type="dxa"/>
+          </w:tcPr>
+          <w:p>
+            <w:pPr>
+              <w:rPr>
+                <w:rFonts w:eastAsia="Microsoft YaHei UI" w:cstheme="minorHAnsi"/>
+                <w:sz w:val="20"/>
+                <w:szCs w:val="20"/>
+              </w:rPr>
+            </w:pPr>
+            <w:r>
+              <w:rPr>
+                <w:rFonts w:eastAsia="Microsoft YaHei UI" w:cstheme="minorHAnsi"/>
+                <w:sz w:val="20"/>
+                <w:szCs w:val="20"/>
+              </w:rPr>
+              <w:t xml:space="preserve">$ </w:t>
+            </w:r>
+            <w:proofErr w:type="spellStart"/>
+            <w:r>
+              <w:rPr>
+                <w:rFonts w:eastAsia="Microsoft YaHei UI" w:cstheme="minorHAnsi"/>
+                <w:sz w:val="20"/>
+                <w:szCs w:val="20"/>
+              </w:rPr>
+              <w:t>tar</w:t>
+            </w:r>
+            <w:proofErr w:type="spellEnd"/>
+            <w:r>
+              <w:rPr>
+                <w:rFonts w:eastAsia="Microsoft YaHei UI" w:cstheme="minorHAnsi"/>
+                <w:sz w:val="20"/>
+                <w:szCs w:val="20"/>
+              </w:rPr>
+              <w:t xml:space="preserve"> </w:t>
+            </w:r>
+            <w:proofErr w:type="spellStart"/>
+            <w:r>
+              <w:rPr>
+                <w:rFonts w:eastAsia="Microsoft YaHei UI" w:cstheme="minorHAnsi"/>
+                <w:sz w:val="20"/>
+                <w:szCs w:val="20"/>
+              </w:rPr>
+              <w:t>tf</w:t>
+            </w:r>
+            <w:proofErr w:type="spellEnd"/>
+            <w:r>
+              <w:rPr>
+                <w:rFonts w:eastAsia="Microsoft YaHei UI" w:cstheme="minorHAnsi"/>
+                <w:sz w:val="20"/>
+                <w:szCs w:val="20"/>
+              </w:rPr>
+              <w:t xml:space="preserve"> </w:t>
+            </w:r>
+            <w:r>
+              <w:rPr>
+                <w:rFonts w:eastAsia="Microsoft YaHei UI" w:cstheme="minorHAnsi"/>
+                <w:color w:val="4472C4" w:themeColor="accent5"/>
+                <w:sz w:val="20"/>
+                <w:szCs w:val="20"/>
+              </w:rPr>
+              <w:t>nombre.tar</w:t>
+            </w:r>
+          </w:p>
+        </w:tc>
+        <w:tc>
+          <w:tcPr>
+            <w:tcW w:w="5664" w:type="dxa"/>
+          </w:tcPr>
+          <w:p>
+            <w:pPr>
+              <w:rPr>
+                <w:rFonts w:eastAsia="Microsoft YaHei UI" w:cstheme="minorHAnsi"/>
+                <w:sz w:val="20"/>
+                <w:szCs w:val="20"/>
+              </w:rPr>
+            </w:pPr>
+            <w:r>
+              <w:rPr>
+                <w:rFonts w:eastAsia="Microsoft YaHei UI" w:cstheme="minorHAnsi"/>
+                <w:sz w:val="20"/>
+                <w:szCs w:val="20"/>
+              </w:rPr>
+              <w:t xml:space="preserve">Verifica el contenido del archivo </w:t>
+            </w:r>
+            <w:r>
+              <w:rPr>
+                <w:rFonts w:eastAsia="Microsoft YaHei UI" w:cstheme="minorHAnsi"/>
+                <w:color w:val="4472C4" w:themeColor="accent5"/>
+                <w:sz w:val="20"/>
+                <w:szCs w:val="20"/>
+              </w:rPr>
+              <w:t>nombre.tar</w:t>
+            </w:r>
+          </w:p>
+        </w:tc>
+      </w:tr>
+    </w:tbl>
+    <w:p>
+      <w:pPr>
+        <w:rPr>
+          <w:rFonts w:eastAsia="Microsoft YaHei UI" w:cstheme="minorHAnsi"/>
+          <w:sz w:val="20"/>
+          <w:szCs w:val="20"/>
+        </w:rPr>
+      </w:pPr>
+    </w:p>
+    <w:p>
+      <w:pPr>
+        <w:shd w:val="clear" w:color="auto" w:fill="FBE4D5" w:themeFill="accent2" w:themeFillTint="33"/>
+        <w:spacing w:line="240" w:lineRule="auto"/>
+        <w:jc w:val="center"/>
+        <w:rPr>
+          <w:rFonts w:asciiTheme="majorHAnsi" w:eastAsia="Microsoft YaHei UI" w:hAnsiTheme="majorHAnsi" w:cstheme="majorHAnsi"/>
+          <w:sz w:val="28"/>
+          <w:szCs w:val="28"/>
+        </w:rPr>
+      </w:pPr>
+      <w:r>
+        <w:rPr>
+          <w:rFonts w:asciiTheme="majorHAnsi" w:eastAsia="Microsoft YaHei UI" w:hAnsiTheme="majorHAnsi" w:cstheme="majorHAnsi"/>
+          <w:sz w:val="28"/>
+          <w:szCs w:val="28"/>
+        </w:rPr>
+        <w:t>Herramientas de búsqueda de archivos</w:t>
+      </w:r>
+    </w:p>
+    <w:tbl>
+      <w:tblPr>
+        <w:tblStyle w:val="Tablaconcuadrcula"/>
+        <w:tblW w:w="0" w:type="auto"/>
+        <w:tblLook w:val="04A0" w:firstRow="1" w:lastRow="0" w:firstColumn="1" w:lastColumn="0" w:noHBand="0" w:noVBand="1"/>
+      </w:tblPr>
+      <w:tblGrid>
+        <w:gridCol w:w="1980"/>
+        <w:gridCol w:w="6514"/>
+      </w:tblGrid>
+      <w:tr>
+        <w:tc>
+          <w:tcPr>
+            <w:tcW w:w="1980" w:type="dxa"/>
+          </w:tcPr>
+          <w:p>
+            <w:pPr>
+              <w:rPr>
+                <w:rFonts w:eastAsia="Microsoft YaHei UI" w:cstheme="minorHAnsi"/>
+                <w:sz w:val="20"/>
+                <w:szCs w:val="28"/>
+              </w:rPr>
+            </w:pPr>
+            <w:r>
+              <w:rPr>
+                <w:rFonts w:eastAsia="Microsoft YaHei UI" w:cstheme="minorHAnsi"/>
+                <w:sz w:val="20"/>
+                <w:szCs w:val="28"/>
+              </w:rPr>
+              <w:t xml:space="preserve">$ </w:t>
+            </w:r>
+            <w:proofErr w:type="spellStart"/>
+            <w:r>
+              <w:rPr>
+                <w:rFonts w:eastAsia="Microsoft YaHei UI" w:cstheme="minorHAnsi"/>
+                <w:sz w:val="20"/>
+                <w:szCs w:val="28"/>
+              </w:rPr>
+              <w:t>locate</w:t>
+            </w:r>
+            <w:proofErr w:type="spellEnd"/>
+          </w:p>
+        </w:tc>
+        <w:tc>
+          <w:tcPr>
+            <w:tcW w:w="6514" w:type="dxa"/>
+          </w:tcPr>
+          <w:p>
+            <w:pPr>
+              <w:rPr>
+                <w:rFonts w:eastAsia="Microsoft YaHei UI" w:cstheme="minorHAnsi"/>
+                <w:sz w:val="20"/>
+                <w:szCs w:val="28"/>
+              </w:rPr>
+            </w:pPr>
+            <w:r>
+              <w:rPr>
+                <w:rFonts w:eastAsia="Microsoft YaHei UI" w:cstheme="minorHAnsi"/>
+                <w:sz w:val="20"/>
+                <w:szCs w:val="28"/>
+              </w:rPr>
+              <w:t>Herramienta que permite hacer una búsqueda en todo el sistema de archivos</w:t>
+            </w:r>
+          </w:p>
+        </w:tc>
+      </w:tr>
+      <w:tr>
+        <w:tc>
+          <w:tcPr>
+            <w:tcW w:w="1980" w:type="dxa"/>
+          </w:tcPr>
+          <w:p>
+            <w:pPr>
+              <w:rPr>
+                <w:rFonts w:eastAsia="Microsoft YaHei UI" w:cstheme="minorHAnsi"/>
+                <w:sz w:val="20"/>
+                <w:szCs w:val="28"/>
+              </w:rPr>
+            </w:pPr>
+            <w:r>
+              <w:rPr>
+                <w:rFonts w:eastAsia="Microsoft YaHei UI" w:cstheme="minorHAnsi"/>
+                <w:sz w:val="20"/>
+                <w:szCs w:val="28"/>
+              </w:rPr>
+              <w:t xml:space="preserve">$ </w:t>
+            </w:r>
+            <w:proofErr w:type="spellStart"/>
+            <w:r>
+              <w:rPr>
+                <w:rFonts w:eastAsia="Microsoft YaHei UI" w:cstheme="minorHAnsi"/>
+                <w:sz w:val="20"/>
+                <w:szCs w:val="28"/>
+              </w:rPr>
+              <w:t>whereis</w:t>
+            </w:r>
+            <w:proofErr w:type="spellEnd"/>
+          </w:p>
+        </w:tc>
+        <w:tc>
+          <w:tcPr>
+            <w:tcW w:w="6514" w:type="dxa"/>
+          </w:tcPr>
+          <w:p>
+            <w:pPr>
+              <w:rPr>
+                <w:rFonts w:eastAsia="Microsoft YaHei UI" w:cstheme="minorHAnsi"/>
+                <w:sz w:val="20"/>
+                <w:szCs w:val="28"/>
+              </w:rPr>
+            </w:pPr>
+            <w:r>
+              <w:rPr>
+                <w:rFonts w:eastAsia="Microsoft YaHei UI" w:cstheme="minorHAnsi"/>
+                <w:sz w:val="20"/>
+                <w:szCs w:val="28"/>
+              </w:rPr>
+              <w:t>Permite realizar la búsqueda dentro de archivos binarios o comandos</w:t>
+            </w:r>
+          </w:p>
+        </w:tc>
+      </w:tr>
+      <w:tr>
+        <w:tc>
+          <w:tcPr>
+            <w:tcW w:w="1980" w:type="dxa"/>
+          </w:tcPr>
+          <w:p>
+            <w:pPr>
+              <w:rPr>
+                <w:rFonts w:eastAsia="Microsoft YaHei UI" w:cstheme="minorHAnsi"/>
+                <w:sz w:val="20"/>
+                <w:szCs w:val="28"/>
+              </w:rPr>
+            </w:pPr>
+            <w:r>
+              <w:rPr>
+                <w:rFonts w:eastAsia="Microsoft YaHei UI" w:cstheme="minorHAnsi"/>
+                <w:sz w:val="20"/>
+                <w:szCs w:val="28"/>
+              </w:rPr>
+              <w:t xml:space="preserve">$ </w:t>
+            </w:r>
+            <w:proofErr w:type="spellStart"/>
+            <w:r>
+              <w:rPr>
+                <w:rFonts w:eastAsia="Microsoft YaHei UI" w:cstheme="minorHAnsi"/>
+                <w:sz w:val="20"/>
+                <w:szCs w:val="28"/>
+              </w:rPr>
+              <w:t>find</w:t>
+            </w:r>
+            <w:proofErr w:type="spellEnd"/>
+          </w:p>
+        </w:tc>
+        <w:tc>
+          <w:tcPr>
+            <w:tcW w:w="6514" w:type="dxa"/>
+          </w:tcPr>
+          <w:p>
+            <w:pPr>
+              <w:rPr>
+                <w:rFonts w:eastAsia="Microsoft YaHei UI" w:cstheme="minorHAnsi"/>
+                <w:sz w:val="20"/>
+                <w:szCs w:val="28"/>
+              </w:rPr>
+            </w:pPr>
+            <w:r>
+              <w:rPr>
+                <w:rFonts w:eastAsia="Microsoft YaHei UI" w:cstheme="minorHAnsi"/>
+                <w:sz w:val="20"/>
+                <w:szCs w:val="28"/>
+              </w:rPr>
+              <w:t>Realiza la búsqueda dentro de un árbol de directorios</w:t>
+            </w:r>
+            <w:r>
+              <w:rPr>
+                <w:rFonts w:eastAsia="Microsoft YaHei UI" w:cstheme="minorHAnsi"/>
+                <w:sz w:val="20"/>
+                <w:szCs w:val="28"/>
+              </w:rPr>
+              <w:t xml:space="preserve"> que pertenecen al usuario y tengan los permisos binarios. </w:t>
+            </w:r>
+            <w:proofErr w:type="gramStart"/>
+            <w:r>
+              <w:rPr>
+                <w:rFonts w:eastAsia="Microsoft YaHei UI" w:cstheme="minorHAnsi"/>
+                <w:sz w:val="20"/>
+                <w:szCs w:val="28"/>
+              </w:rPr>
+              <w:t>Además</w:t>
+            </w:r>
+            <w:proofErr w:type="gramEnd"/>
+            <w:r>
+              <w:rPr>
+                <w:rFonts w:eastAsia="Microsoft YaHei UI" w:cstheme="minorHAnsi"/>
+                <w:sz w:val="20"/>
+                <w:szCs w:val="28"/>
+              </w:rPr>
+              <w:t xml:space="preserve"> permite hacer búsquedas más personalizadas</w:t>
+            </w:r>
+          </w:p>
+          <w:p>
+            <w:pPr>
+              <w:rPr>
+                <w:rFonts w:eastAsia="Microsoft YaHei UI" w:cstheme="minorHAnsi"/>
+                <w:sz w:val="20"/>
+                <w:szCs w:val="28"/>
+              </w:rPr>
+            </w:pPr>
+            <w:r>
+              <w:rPr>
+                <w:rFonts w:eastAsia="Microsoft YaHei UI" w:cstheme="minorHAnsi"/>
+                <w:sz w:val="20"/>
+                <w:szCs w:val="28"/>
+              </w:rPr>
+              <w:t xml:space="preserve">Ejemplo: $ </w:t>
+            </w:r>
+            <w:proofErr w:type="spellStart"/>
+            <w:proofErr w:type="gramStart"/>
+            <w:r>
+              <w:rPr>
+                <w:rFonts w:eastAsia="Microsoft YaHei UI" w:cstheme="minorHAnsi"/>
+                <w:sz w:val="20"/>
+                <w:szCs w:val="28"/>
+              </w:rPr>
+              <w:t>find</w:t>
+            </w:r>
+            <w:proofErr w:type="spellEnd"/>
+            <w:r>
+              <w:rPr>
+                <w:rFonts w:eastAsia="Microsoft YaHei UI" w:cstheme="minorHAnsi"/>
+                <w:sz w:val="20"/>
+                <w:szCs w:val="28"/>
+              </w:rPr>
+              <w:t xml:space="preserve"> .</w:t>
+            </w:r>
+            <w:proofErr w:type="gramEnd"/>
+            <w:r>
+              <w:rPr>
+                <w:rFonts w:eastAsia="Microsoft YaHei UI" w:cstheme="minorHAnsi"/>
+                <w:sz w:val="20"/>
+                <w:szCs w:val="28"/>
+              </w:rPr>
+              <w:t xml:space="preserve"> –</w:t>
+            </w:r>
+            <w:proofErr w:type="spellStart"/>
+            <w:r>
+              <w:rPr>
+                <w:rFonts w:eastAsia="Microsoft YaHei UI" w:cstheme="minorHAnsi"/>
+                <w:sz w:val="20"/>
+                <w:szCs w:val="28"/>
+              </w:rPr>
+              <w:t>user</w:t>
+            </w:r>
+            <w:proofErr w:type="spellEnd"/>
+            <w:r>
+              <w:rPr>
+                <w:rFonts w:eastAsia="Microsoft YaHei UI" w:cstheme="minorHAnsi"/>
+                <w:sz w:val="20"/>
+                <w:szCs w:val="28"/>
+              </w:rPr>
+              <w:t xml:space="preserve"> mauro –</w:t>
+            </w:r>
+            <w:proofErr w:type="spellStart"/>
+            <w:r>
+              <w:rPr>
+                <w:rFonts w:eastAsia="Microsoft YaHei UI" w:cstheme="minorHAnsi"/>
+                <w:sz w:val="20"/>
+                <w:szCs w:val="28"/>
+              </w:rPr>
+              <w:t>perm</w:t>
+            </w:r>
+            <w:proofErr w:type="spellEnd"/>
+            <w:r>
+              <w:rPr>
+                <w:rFonts w:eastAsia="Microsoft YaHei UI" w:cstheme="minorHAnsi"/>
+                <w:sz w:val="20"/>
+                <w:szCs w:val="28"/>
+              </w:rPr>
+              <w:t xml:space="preserve"> 644</w:t>
+            </w:r>
+          </w:p>
+        </w:tc>
+      </w:tr>
+    </w:tbl>
+    <w:p>
+      <w:pPr>
+        <w:spacing w:line="240" w:lineRule="auto"/>
+        <w:rPr>
+          <w:rFonts w:eastAsia="Microsoft YaHei UI" w:cstheme="minorHAnsi"/>
+          <w:sz w:val="20"/>
+          <w:szCs w:val="28"/>
+        </w:rPr>
+      </w:pPr>
+    </w:p>
+    <w:p>
+      <w:pPr>
+        <w:shd w:val="clear" w:color="auto" w:fill="FBE4D5" w:themeFill="accent2" w:themeFillTint="33"/>
+        <w:spacing w:line="240" w:lineRule="auto"/>
+        <w:jc w:val="center"/>
+        <w:rPr>
+          <w:rFonts w:asciiTheme="majorHAnsi" w:eastAsia="Microsoft YaHei UI" w:hAnsiTheme="majorHAnsi" w:cstheme="majorHAnsi"/>
+          <w:sz w:val="28"/>
+          <w:szCs w:val="28"/>
+        </w:rPr>
+      </w:pPr>
+      <w:r>
+        <w:rPr>
+          <w:rFonts w:asciiTheme="majorHAnsi" w:eastAsia="Microsoft YaHei UI" w:hAnsiTheme="majorHAnsi" w:cstheme="majorHAnsi"/>
+          <w:sz w:val="28"/>
+          <w:szCs w:val="28"/>
+        </w:rPr>
+        <w:t>Herramientas para interactuar a través de HTTP</w:t>
+      </w:r>
+    </w:p>
+    <w:tbl>
+      <w:tblPr>
+        <w:tblStyle w:val="Tablaconcuadrcula"/>
+        <w:tblW w:w="0" w:type="auto"/>
+        <w:tblLook w:val="04A0" w:firstRow="1" w:lastRow="0" w:firstColumn="1" w:lastColumn="0" w:noHBand="0" w:noVBand="1"/>
+      </w:tblPr>
+      <w:tblGrid>
+        <w:gridCol w:w="1980"/>
+        <w:gridCol w:w="6514"/>
+      </w:tblGrid>
+      <w:tr>
+        <w:tc>
+          <w:tcPr>
+            <w:tcW w:w="1980" w:type="dxa"/>
+          </w:tcPr>
+          <w:p>
+            <w:pPr>
+              <w:rPr>
+                <w:rFonts w:eastAsia="Microsoft YaHei UI" w:cstheme="minorHAnsi"/>
+                <w:sz w:val="20"/>
+                <w:szCs w:val="28"/>
+              </w:rPr>
+            </w:pPr>
+            <w:r>
+              <w:rPr>
+                <w:rFonts w:eastAsia="Microsoft YaHei UI" w:cstheme="minorHAnsi"/>
+                <w:sz w:val="20"/>
+                <w:szCs w:val="28"/>
+              </w:rPr>
+              <w:t xml:space="preserve">$ </w:t>
+            </w:r>
+            <w:proofErr w:type="spellStart"/>
+            <w:r>
+              <w:rPr>
+                <w:rFonts w:eastAsia="Microsoft YaHei UI" w:cstheme="minorHAnsi"/>
+                <w:sz w:val="20"/>
+                <w:szCs w:val="28"/>
+              </w:rPr>
+              <w:t>curl</w:t>
+            </w:r>
+            <w:proofErr w:type="spellEnd"/>
+            <w:r>
+              <w:rPr>
+                <w:rFonts w:eastAsia="Microsoft YaHei UI" w:cstheme="minorHAnsi"/>
+                <w:sz w:val="20"/>
+                <w:szCs w:val="28"/>
+              </w:rPr>
+              <w:t xml:space="preserve"> </w:t>
+            </w:r>
+            <w:proofErr w:type="spellStart"/>
+            <w:r>
+              <w:rPr>
+                <w:rFonts w:eastAsia="Microsoft YaHei UI" w:cstheme="minorHAnsi"/>
+                <w:color w:val="4472C4" w:themeColor="accent5"/>
+                <w:sz w:val="20"/>
+                <w:szCs w:val="28"/>
+              </w:rPr>
+              <w:t>paginaweb</w:t>
+            </w:r>
+            <w:proofErr w:type="spellEnd"/>
+          </w:p>
+        </w:tc>
+        <w:tc>
+          <w:tcPr>
+            <w:tcW w:w="6514" w:type="dxa"/>
+          </w:tcPr>
+          <w:p>
+            <w:pPr>
+              <w:rPr>
+                <w:rFonts w:eastAsia="Microsoft YaHei UI" w:cstheme="minorHAnsi"/>
+                <w:sz w:val="20"/>
+                <w:szCs w:val="28"/>
+              </w:rPr>
+            </w:pPr>
+            <w:r>
+              <w:rPr>
+                <w:rFonts w:eastAsia="Microsoft YaHei UI" w:cstheme="minorHAnsi"/>
+                <w:sz w:val="20"/>
+                <w:szCs w:val="28"/>
+              </w:rPr>
+              <w:t>Usado para hacer pedidos “Crudos”. Se pide algo, se recibe la respuesta HTTP y eso sale en pantalla. En este caso nos devuelve lo que el navegador recibe cuando solicitamos una página web.</w:t>
+            </w:r>
+          </w:p>
+        </w:tc>
+      </w:tr>
+      <w:tr>
+        <w:tc>
+          <w:tcPr>
+            <w:tcW w:w="1980" w:type="dxa"/>
+          </w:tcPr>
+          <w:p>
+            <w:pPr>
+              <w:rPr>
+                <w:rFonts w:eastAsia="Microsoft YaHei UI" w:cstheme="minorHAnsi"/>
+                <w:sz w:val="20"/>
+                <w:szCs w:val="28"/>
+              </w:rPr>
+            </w:pPr>
+            <w:r>
+              <w:rPr>
+                <w:rFonts w:eastAsia="Microsoft YaHei UI" w:cstheme="minorHAnsi"/>
+                <w:sz w:val="20"/>
+                <w:szCs w:val="28"/>
+              </w:rPr>
+              <w:t xml:space="preserve">$ </w:t>
+            </w:r>
+            <w:proofErr w:type="spellStart"/>
+            <w:r>
+              <w:rPr>
+                <w:rFonts w:eastAsia="Microsoft YaHei UI" w:cstheme="minorHAnsi"/>
+                <w:sz w:val="20"/>
+                <w:szCs w:val="28"/>
+              </w:rPr>
+              <w:t>curl</w:t>
+            </w:r>
+            <w:proofErr w:type="spellEnd"/>
+            <w:r>
+              <w:rPr>
+                <w:rFonts w:eastAsia="Microsoft YaHei UI" w:cstheme="minorHAnsi"/>
+                <w:sz w:val="20"/>
+                <w:szCs w:val="28"/>
+              </w:rPr>
+              <w:t xml:space="preserve"> –v </w:t>
+            </w:r>
+            <w:proofErr w:type="spellStart"/>
+            <w:r>
+              <w:rPr>
+                <w:rFonts w:eastAsia="Microsoft YaHei UI" w:cstheme="minorHAnsi"/>
+                <w:color w:val="4472C4" w:themeColor="accent5"/>
+                <w:sz w:val="20"/>
+                <w:szCs w:val="28"/>
+              </w:rPr>
+              <w:t>paginaweb</w:t>
+            </w:r>
+            <w:proofErr w:type="spellEnd"/>
+          </w:p>
+        </w:tc>
+        <w:tc>
+          <w:tcPr>
+            <w:tcW w:w="6514" w:type="dxa"/>
+          </w:tcPr>
+          <w:p>
+            <w:pPr>
+              <w:rPr>
+                <w:rFonts w:eastAsia="Microsoft YaHei UI" w:cstheme="minorHAnsi"/>
+                <w:sz w:val="20"/>
+                <w:szCs w:val="28"/>
+              </w:rPr>
+            </w:pPr>
+            <w:r>
+              <w:rPr>
+                <w:rFonts w:eastAsia="Microsoft YaHei UI" w:cstheme="minorHAnsi"/>
+                <w:sz w:val="20"/>
+                <w:szCs w:val="28"/>
+              </w:rPr>
+              <w:t xml:space="preserve">No solo recibimos lo que recibe el navegador si no también toda la comunicación que se realiza </w:t>
+            </w:r>
+            <w:proofErr w:type="spellStart"/>
+            <w:r>
+              <w:rPr>
+                <w:rFonts w:eastAsia="Microsoft YaHei UI" w:cstheme="minorHAnsi"/>
+                <w:sz w:val="20"/>
+                <w:szCs w:val="28"/>
+              </w:rPr>
+              <w:t>via</w:t>
+            </w:r>
+            <w:proofErr w:type="spellEnd"/>
+            <w:r>
+              <w:rPr>
+                <w:rFonts w:eastAsia="Microsoft YaHei UI" w:cstheme="minorHAnsi"/>
+                <w:sz w:val="20"/>
+                <w:szCs w:val="28"/>
+              </w:rPr>
+              <w:t xml:space="preserve"> HTTP</w:t>
+            </w:r>
+          </w:p>
+        </w:tc>
+      </w:tr>
+      <w:tr>
+        <w:tc>
+          <w:tcPr>
+            <w:tcW w:w="1980" w:type="dxa"/>
+          </w:tcPr>
+          <w:p>
+            <w:pPr>
+              <w:rPr>
+                <w:rFonts w:eastAsia="Microsoft YaHei UI" w:cstheme="minorHAnsi"/>
+                <w:sz w:val="20"/>
+                <w:szCs w:val="28"/>
+              </w:rPr>
+            </w:pPr>
+            <w:r>
+              <w:rPr>
+                <w:rFonts w:eastAsia="Microsoft YaHei UI" w:cstheme="minorHAnsi"/>
+                <w:sz w:val="20"/>
+                <w:szCs w:val="28"/>
+              </w:rPr>
+              <w:t xml:space="preserve">$ </w:t>
+            </w:r>
+            <w:proofErr w:type="spellStart"/>
+            <w:r>
+              <w:rPr>
+                <w:rFonts w:eastAsia="Microsoft YaHei UI" w:cstheme="minorHAnsi"/>
+                <w:sz w:val="20"/>
+                <w:szCs w:val="28"/>
+              </w:rPr>
+              <w:t>wget</w:t>
+            </w:r>
+            <w:proofErr w:type="spellEnd"/>
+            <w:r>
+              <w:rPr>
+                <w:rFonts w:eastAsia="Microsoft YaHei UI" w:cstheme="minorHAnsi"/>
+                <w:sz w:val="20"/>
+                <w:szCs w:val="28"/>
+              </w:rPr>
+              <w:t xml:space="preserve"> </w:t>
+            </w:r>
+            <w:proofErr w:type="spellStart"/>
+            <w:r>
+              <w:rPr>
+                <w:rFonts w:eastAsia="Microsoft YaHei UI" w:cstheme="minorHAnsi"/>
+                <w:color w:val="4472C4" w:themeColor="accent5"/>
+                <w:sz w:val="20"/>
+                <w:szCs w:val="28"/>
+              </w:rPr>
+              <w:t>paginaweb</w:t>
+            </w:r>
+            <w:proofErr w:type="spellEnd"/>
+          </w:p>
+        </w:tc>
+        <w:tc>
+          <w:tcPr>
+            <w:tcW w:w="6514" w:type="dxa"/>
+          </w:tcPr>
+          <w:p>
+            <w:pPr>
+              <w:rPr>
+                <w:rFonts w:eastAsia="Microsoft YaHei UI" w:cstheme="minorHAnsi"/>
+                <w:sz w:val="20"/>
+                <w:szCs w:val="28"/>
+              </w:rPr>
+            </w:pPr>
+            <w:r>
+              <w:rPr>
+                <w:rFonts w:eastAsia="Microsoft YaHei UI" w:cstheme="minorHAnsi"/>
+                <w:sz w:val="20"/>
+                <w:szCs w:val="28"/>
+              </w:rPr>
+              <w:t>Revisa descargas desde servidores HTTP</w:t>
+            </w:r>
+            <w:r>
+              <w:rPr>
+                <w:rFonts w:eastAsia="Microsoft YaHei UI" w:cstheme="minorHAnsi"/>
+                <w:sz w:val="20"/>
+                <w:szCs w:val="28"/>
+              </w:rPr>
+              <w:t xml:space="preserve"> y las realiza. Este comando descargará lo que se encuentre en el URL especificado.</w:t>
+            </w:r>
+          </w:p>
+        </w:tc>
+      </w:tr>
+    </w:tbl>
+    <w:p>
+      <w:pPr>
+        <w:spacing w:line="240" w:lineRule="auto"/>
+        <w:rPr>
+          <w:rFonts w:eastAsia="Microsoft YaHei UI" w:cstheme="minorHAnsi"/>
+          <w:sz w:val="20"/>
+          <w:szCs w:val="28"/>
+        </w:rPr>
+      </w:pPr>
+    </w:p>
+    <w:p>
+      <w:pPr>
+        <w:shd w:val="clear" w:color="auto" w:fill="FBE4D5" w:themeFill="accent2" w:themeFillTint="33"/>
+        <w:spacing w:line="240" w:lineRule="auto"/>
+        <w:jc w:val="center"/>
+        <w:rPr>
+          <w:rFonts w:asciiTheme="majorHAnsi" w:eastAsia="Microsoft YaHei UI" w:hAnsiTheme="majorHAnsi" w:cstheme="majorHAnsi"/>
+          <w:sz w:val="28"/>
+          <w:szCs w:val="28"/>
+        </w:rPr>
+      </w:pPr>
+      <w:r>
+        <w:rPr>
+          <w:rFonts w:asciiTheme="majorHAnsi" w:eastAsia="Microsoft YaHei UI" w:hAnsiTheme="majorHAnsi" w:cstheme="majorHAnsi"/>
+          <w:sz w:val="28"/>
+          <w:szCs w:val="28"/>
+        </w:rPr>
+        <w:t>Acceso seguro a otras computadoras</w:t>
+      </w:r>
+    </w:p>
+    <w:p>
+      <w:pPr>
+        <w:spacing w:line="240" w:lineRule="auto"/>
+        <w:rPr>
+          <w:rFonts w:eastAsia="Microsoft YaHei UI" w:cstheme="minorHAnsi"/>
+          <w:sz w:val="20"/>
+          <w:szCs w:val="28"/>
+        </w:rPr>
+      </w:pPr>
+      <w:r>
+        <w:rPr>
+          <w:rFonts w:eastAsia="Microsoft YaHei UI" w:cstheme="minorHAnsi"/>
+          <w:sz w:val="20"/>
+          <w:szCs w:val="28"/>
+        </w:rPr>
+        <w:t>Hay veces en las que querremos acceder a otra máquina por conexión remota.</w:t>
+      </w:r>
+    </w:p>
+    <w:tbl>
+      <w:tblPr>
+        <w:tblStyle w:val="Tablaconcuadrcula"/>
+        <w:tblW w:w="0" w:type="auto"/>
+        <w:tblLook w:val="04A0" w:firstRow="1" w:lastRow="0" w:firstColumn="1" w:lastColumn="0" w:noHBand="0" w:noVBand="1"/>
+      </w:tblPr>
+      <w:tblGrid>
+        <w:gridCol w:w="3114"/>
+        <w:gridCol w:w="5380"/>
+      </w:tblGrid>
+      <w:tr>
+        <w:tc>
+          <w:tcPr>
+            <w:tcW w:w="3114" w:type="dxa"/>
+          </w:tcPr>
+          <w:p>
+            <w:pPr>
+              <w:rPr>
+                <w:rFonts w:eastAsia="Microsoft YaHei UI" w:cstheme="minorHAnsi"/>
+                <w:sz w:val="20"/>
+                <w:szCs w:val="28"/>
+              </w:rPr>
+            </w:pPr>
+            <w:r>
+              <w:rPr>
+                <w:rFonts w:eastAsia="Microsoft YaHei UI" w:cstheme="minorHAnsi"/>
+                <w:sz w:val="20"/>
+                <w:szCs w:val="28"/>
+              </w:rPr>
+              <w:t xml:space="preserve">$ ssh </w:t>
+            </w:r>
+            <w:proofErr w:type="spellStart"/>
+            <w:r>
+              <w:rPr>
+                <w:rFonts w:eastAsia="Microsoft YaHei UI" w:cstheme="minorHAnsi"/>
+                <w:color w:val="4472C4" w:themeColor="accent5"/>
+                <w:sz w:val="20"/>
+                <w:szCs w:val="28"/>
+              </w:rPr>
+              <w:t>ip</w:t>
+            </w:r>
+            <w:r>
+              <w:rPr>
+                <w:rFonts w:eastAsia="Microsoft YaHei UI" w:cstheme="minorHAnsi"/>
+                <w:sz w:val="20"/>
+                <w:szCs w:val="28"/>
+              </w:rPr>
+              <w:t>@</w:t>
+            </w:r>
+            <w:r>
+              <w:rPr>
+                <w:rFonts w:eastAsia="Microsoft YaHei UI" w:cstheme="minorHAnsi"/>
+                <w:color w:val="4472C4" w:themeColor="accent5"/>
+                <w:sz w:val="20"/>
+                <w:szCs w:val="28"/>
+              </w:rPr>
+              <w:t>usuario</w:t>
+            </w:r>
+            <w:proofErr w:type="spellEnd"/>
+          </w:p>
+        </w:tc>
+        <w:tc>
+          <w:tcPr>
+            <w:tcW w:w="5380" w:type="dxa"/>
+          </w:tcPr>
+          <w:p>
+            <w:pPr>
+              <w:rPr>
+                <w:rFonts w:eastAsia="Microsoft YaHei UI" w:cstheme="minorHAnsi"/>
+                <w:sz w:val="20"/>
+                <w:szCs w:val="28"/>
+              </w:rPr>
+            </w:pPr>
+            <w:r>
+              <w:rPr>
+                <w:rFonts w:eastAsia="Microsoft YaHei UI" w:cstheme="minorHAnsi"/>
+                <w:sz w:val="20"/>
+                <w:szCs w:val="28"/>
+              </w:rPr>
+              <w:t>Permite la conexión hacia el ip especificado con el usuario</w:t>
+            </w:r>
+          </w:p>
+        </w:tc>
+      </w:tr>
+      <w:tr>
+        <w:tc>
+          <w:tcPr>
+            <w:tcW w:w="3114" w:type="dxa"/>
+          </w:tcPr>
+          <w:p>
+            <w:pPr>
+              <w:rPr>
+                <w:rFonts w:eastAsia="Microsoft YaHei UI" w:cstheme="minorHAnsi"/>
+                <w:sz w:val="20"/>
+                <w:szCs w:val="28"/>
+              </w:rPr>
+            </w:pPr>
+            <w:r>
+              <w:rPr>
+                <w:rFonts w:eastAsia="Microsoft YaHei UI" w:cstheme="minorHAnsi"/>
+                <w:sz w:val="20"/>
+                <w:szCs w:val="28"/>
+              </w:rPr>
+              <w:t>$ echo “</w:t>
+            </w:r>
+            <w:r>
+              <w:rPr>
+                <w:rFonts w:eastAsia="Microsoft YaHei UI" w:cstheme="minorHAnsi"/>
+                <w:color w:val="4472C4" w:themeColor="accent5"/>
+                <w:sz w:val="20"/>
+                <w:szCs w:val="28"/>
+              </w:rPr>
+              <w:t>mensaje</w:t>
+            </w:r>
+            <w:r>
+              <w:rPr>
+                <w:rFonts w:eastAsia="Microsoft YaHei UI" w:cstheme="minorHAnsi"/>
+                <w:sz w:val="20"/>
+                <w:szCs w:val="28"/>
+              </w:rPr>
+              <w:t>” | mail –s “</w:t>
+            </w:r>
+            <w:r>
+              <w:rPr>
+                <w:rFonts w:eastAsia="Microsoft YaHei UI" w:cstheme="minorHAnsi"/>
+                <w:color w:val="4472C4" w:themeColor="accent5"/>
+                <w:sz w:val="20"/>
+                <w:szCs w:val="28"/>
+              </w:rPr>
+              <w:t>Subject</w:t>
+            </w:r>
+            <w:r>
+              <w:rPr>
+                <w:rFonts w:eastAsia="Microsoft YaHei UI" w:cstheme="minorHAnsi"/>
+                <w:sz w:val="20"/>
+                <w:szCs w:val="28"/>
+              </w:rPr>
+              <w:t xml:space="preserve">” </w:t>
+            </w:r>
+            <w:r>
+              <w:rPr>
+                <w:rFonts w:eastAsia="Microsoft YaHei UI" w:cstheme="minorHAnsi"/>
+                <w:color w:val="4472C4" w:themeColor="accent5"/>
+                <w:sz w:val="20"/>
+                <w:szCs w:val="28"/>
+              </w:rPr>
+              <w:t>correo@electronico.com</w:t>
+            </w:r>
+          </w:p>
+        </w:tc>
+        <w:tc>
+          <w:tcPr>
+            <w:tcW w:w="5380" w:type="dxa"/>
+          </w:tcPr>
+          <w:p>
+            <w:pPr>
+              <w:rPr>
+                <w:rFonts w:eastAsia="Microsoft YaHei UI" w:cstheme="minorHAnsi"/>
+                <w:sz w:val="20"/>
+                <w:szCs w:val="28"/>
+              </w:rPr>
+            </w:pPr>
+            <w:r>
+              <w:rPr>
+                <w:rFonts w:eastAsia="Microsoft YaHei UI" w:cstheme="minorHAnsi"/>
+                <w:sz w:val="20"/>
+                <w:szCs w:val="28"/>
+              </w:rPr>
+              <w:t>Permite realizar el envío de un correo a través de los parámetros dados</w:t>
+            </w:r>
+          </w:p>
+        </w:tc>
+      </w:tr>
+    </w:tbl>
+    <w:p>
+      <w:pPr>
+        <w:spacing w:line="240" w:lineRule="auto"/>
+        <w:rPr>
+          <w:rFonts w:eastAsia="Microsoft YaHei UI" w:cstheme="minorHAnsi"/>
+          <w:sz w:val="20"/>
+          <w:szCs w:val="28"/>
+        </w:rPr>
+      </w:pPr>
+    </w:p>
+    <w:p>
+      <w:pPr>
+        <w:spacing w:line="240" w:lineRule="auto"/>
+        <w:rPr>
+          <w:rFonts w:eastAsia="Microsoft YaHei UI" w:cstheme="minorHAnsi"/>
+          <w:sz w:val="20"/>
+          <w:szCs w:val="28"/>
+        </w:rPr>
+      </w:pPr>
+    </w:p>
+    <w:p>
+      <w:pPr>
+        <w:shd w:val="clear" w:color="auto" w:fill="FBE4D5" w:themeFill="accent2" w:themeFillTint="33"/>
+        <w:spacing w:line="240" w:lineRule="auto"/>
+        <w:jc w:val="center"/>
+        <w:rPr>
+          <w:rFonts w:asciiTheme="majorHAnsi" w:eastAsia="Microsoft YaHei UI" w:hAnsiTheme="majorHAnsi" w:cstheme="majorHAnsi"/>
+          <w:sz w:val="28"/>
+          <w:szCs w:val="28"/>
+        </w:rPr>
+      </w:pPr>
+      <w:r>
+        <w:rPr>
+          <w:rFonts w:asciiTheme="majorHAnsi" w:eastAsia="Microsoft YaHei UI" w:hAnsiTheme="majorHAnsi" w:cstheme="majorHAnsi"/>
+          <w:sz w:val="28"/>
+          <w:szCs w:val="28"/>
+        </w:rPr>
+        <w:lastRenderedPageBreak/>
+        <w:t>Qué son y cómo se utilizan las variables de entorno</w:t>
+      </w:r>
+    </w:p>
+    <w:p>
+      <w:pPr>
+        <w:spacing w:line="240" w:lineRule="auto"/>
+        <w:rPr>
+          <w:rFonts w:eastAsia="Microsoft YaHei UI" w:cstheme="minorHAnsi"/>
+          <w:sz w:val="20"/>
+          <w:szCs w:val="28"/>
+        </w:rPr>
+      </w:pPr>
+      <w:r>
+        <w:rPr>
+          <w:rFonts w:eastAsia="Microsoft YaHei UI" w:cstheme="minorHAnsi"/>
+          <w:sz w:val="20"/>
+          <w:szCs w:val="28"/>
+          <w:highlight w:val="yellow"/>
+        </w:rPr>
+        <w:t>Comando: Nombre de un programa con sus parámetros y modificadores.</w:t>
+      </w:r>
+    </w:p>
+    <w:p>
+      <w:pPr>
+        <w:spacing w:line="240" w:lineRule="auto"/>
+        <w:rPr>
+          <w:rFonts w:eastAsia="Microsoft YaHei UI" w:cstheme="minorHAnsi"/>
+          <w:sz w:val="20"/>
+          <w:szCs w:val="28"/>
+        </w:rPr>
+      </w:pPr>
+      <w:r>
+        <w:rPr>
+          <w:rFonts w:eastAsia="Microsoft YaHei UI" w:cstheme="minorHAnsi"/>
+          <w:sz w:val="20"/>
+          <w:szCs w:val="28"/>
+        </w:rPr>
+        <w:t xml:space="preserve">La variable de entorno es una </w:t>
+      </w:r>
+      <w:r>
+        <w:rPr>
+          <w:rFonts w:eastAsia="Microsoft YaHei UI" w:cstheme="minorHAnsi"/>
+          <w:sz w:val="20"/>
+          <w:szCs w:val="28"/>
+          <w:highlight w:val="green"/>
+        </w:rPr>
+        <w:t>definición global</w:t>
+      </w:r>
+      <w:r>
+        <w:rPr>
+          <w:rFonts w:eastAsia="Microsoft YaHei UI" w:cstheme="minorHAnsi"/>
+          <w:sz w:val="20"/>
+          <w:szCs w:val="28"/>
+        </w:rPr>
+        <w:t xml:space="preserve"> a la que todos los procesos tienen acceso. Principalmente el sistema operativo o la terminal.</w:t>
+      </w:r>
+    </w:p>
+    <w:tbl>
+      <w:tblPr>
+        <w:tblStyle w:val="Tablaconcuadrcula"/>
+        <w:tblW w:w="0" w:type="auto"/>
+        <w:tblLook w:val="04A0" w:firstRow="1" w:lastRow="0" w:firstColumn="1" w:lastColumn="0" w:noHBand="0" w:noVBand="1"/>
+      </w:tblPr>
+      <w:tblGrid>
+        <w:gridCol w:w="4247"/>
+        <w:gridCol w:w="4247"/>
+      </w:tblGrid>
+      <w:tr>
+        <w:tc>
+          <w:tcPr>
+            <w:tcW w:w="4247" w:type="dxa"/>
+          </w:tcPr>
+          <w:p>
+            <w:pPr>
+              <w:rPr>
+                <w:rFonts w:eastAsia="Microsoft YaHei UI" w:cstheme="minorHAnsi"/>
+                <w:sz w:val="20"/>
+                <w:szCs w:val="28"/>
+              </w:rPr>
+            </w:pPr>
+            <w:r>
+              <w:rPr>
+                <w:rFonts w:eastAsia="Microsoft YaHei UI" w:cstheme="minorHAnsi"/>
+                <w:sz w:val="20"/>
+                <w:szCs w:val="28"/>
+              </w:rPr>
+              <w:t>$ echo $PATH</w:t>
+            </w:r>
+          </w:p>
+        </w:tc>
+        <w:tc>
+          <w:tcPr>
+            <w:tcW w:w="4247" w:type="dxa"/>
+          </w:tcPr>
+          <w:p>
+            <w:pPr>
+              <w:rPr>
+                <w:rFonts w:eastAsia="Microsoft YaHei UI" w:cstheme="minorHAnsi"/>
+                <w:sz w:val="20"/>
+                <w:szCs w:val="28"/>
+              </w:rPr>
+            </w:pPr>
+            <w:r>
+              <w:rPr>
+                <w:rFonts w:eastAsia="Microsoft YaHei UI" w:cstheme="minorHAnsi"/>
+                <w:sz w:val="20"/>
+                <w:szCs w:val="28"/>
+              </w:rPr>
+              <w:t>Busca todos los archivos donde se pueden encontrar los comandos ejecutables. En estas rutas podremos tanto leerlas como modificarlas.</w:t>
+            </w:r>
+          </w:p>
+        </w:tc>
+      </w:tr>
+    </w:tbl>
+    <w:p>
+      <w:pPr>
+        <w:shd w:val="clear" w:color="auto" w:fill="B4C6E7" w:themeFill="accent5" w:themeFillTint="66"/>
+        <w:spacing w:line="240" w:lineRule="auto"/>
+        <w:rPr>
+          <w:rFonts w:eastAsia="Microsoft YaHei UI" w:cstheme="minorHAnsi"/>
+          <w:sz w:val="20"/>
+          <w:szCs w:val="28"/>
+        </w:rPr>
+      </w:pPr>
+      <w:r>
+        <w:rPr>
+          <w:rFonts w:eastAsia="Microsoft YaHei UI" w:cstheme="minorHAnsi"/>
+          <w:sz w:val="20"/>
+          <w:szCs w:val="28"/>
+        </w:rPr>
+        <w:t>Asignación de las variables de entorno</w:t>
+      </w:r>
+    </w:p>
+    <w:p>
+      <w:pPr>
+        <w:spacing w:line="240" w:lineRule="auto"/>
+        <w:rPr>
+          <w:rFonts w:eastAsia="Microsoft YaHei UI" w:cstheme="minorHAnsi"/>
+          <w:sz w:val="20"/>
+          <w:szCs w:val="28"/>
+        </w:rPr>
+      </w:pPr>
+      <w:r>
+        <w:rPr>
+          <w:rFonts w:eastAsia="Microsoft YaHei UI" w:cstheme="minorHAnsi"/>
+          <w:sz w:val="20"/>
+          <w:szCs w:val="28"/>
+        </w:rPr>
+        <w:t>Para un comando en particular (muy raro de realizar) o para toda la sesión</w:t>
+      </w:r>
+    </w:p>
+    <w:tbl>
+      <w:tblPr>
+        <w:tblStyle w:val="Tablaconcuadrcula"/>
+        <w:tblW w:w="0" w:type="auto"/>
+        <w:tblLook w:val="04A0" w:firstRow="1" w:lastRow="0" w:firstColumn="1" w:lastColumn="0" w:noHBand="0" w:noVBand="1"/>
+      </w:tblPr>
+      <w:tblGrid>
+        <w:gridCol w:w="4247"/>
+        <w:gridCol w:w="4247"/>
+      </w:tblGrid>
+      <w:tr>
+        <w:tc>
+          <w:tcPr>
+            <w:tcW w:w="4247" w:type="dxa"/>
+          </w:tcPr>
+          <w:p>
+            <w:pPr>
+              <w:rPr>
+                <w:rFonts w:eastAsia="Microsoft YaHei UI" w:cstheme="minorHAnsi"/>
+                <w:sz w:val="20"/>
+                <w:szCs w:val="28"/>
+              </w:rPr>
+            </w:pPr>
+            <w:r>
+              <w:rPr>
+                <w:rFonts w:eastAsia="Microsoft YaHei UI" w:cstheme="minorHAnsi"/>
+                <w:sz w:val="20"/>
+                <w:szCs w:val="28"/>
+              </w:rPr>
+              <w:t xml:space="preserve">$ </w:t>
+            </w:r>
+            <w:proofErr w:type="spellStart"/>
+            <w:r>
+              <w:rPr>
+                <w:rFonts w:eastAsia="Microsoft YaHei UI" w:cstheme="minorHAnsi"/>
+                <w:sz w:val="20"/>
+                <w:szCs w:val="28"/>
+              </w:rPr>
+              <w:t>export</w:t>
+            </w:r>
+            <w:proofErr w:type="spellEnd"/>
+            <w:r>
+              <w:rPr>
+                <w:rFonts w:eastAsia="Microsoft YaHei UI" w:cstheme="minorHAnsi"/>
+                <w:sz w:val="20"/>
+                <w:szCs w:val="28"/>
+              </w:rPr>
+              <w:t xml:space="preserve"> </w:t>
+            </w:r>
+            <w:r>
+              <w:rPr>
+                <w:rFonts w:eastAsia="Microsoft YaHei UI" w:cstheme="minorHAnsi"/>
+                <w:color w:val="4472C4" w:themeColor="accent5"/>
+                <w:sz w:val="20"/>
+                <w:szCs w:val="28"/>
+              </w:rPr>
+              <w:t>VAR</w:t>
+            </w:r>
+            <w:r>
+              <w:rPr>
+                <w:rFonts w:eastAsia="Microsoft YaHei UI" w:cstheme="minorHAnsi"/>
+                <w:sz w:val="20"/>
+                <w:szCs w:val="28"/>
+              </w:rPr>
+              <w:t xml:space="preserve"> = </w:t>
+            </w:r>
+            <w:r>
+              <w:rPr>
+                <w:rFonts w:eastAsia="Microsoft YaHei UI" w:cstheme="minorHAnsi"/>
+                <w:color w:val="4472C4" w:themeColor="accent5"/>
+                <w:sz w:val="20"/>
+                <w:szCs w:val="28"/>
+              </w:rPr>
+              <w:t>valor</w:t>
+            </w:r>
+          </w:p>
+        </w:tc>
+        <w:tc>
+          <w:tcPr>
+            <w:tcW w:w="4247" w:type="dxa"/>
+          </w:tcPr>
+          <w:p>
+            <w:pPr>
+              <w:rPr>
+                <w:rFonts w:eastAsia="Microsoft YaHei UI" w:cstheme="minorHAnsi"/>
+                <w:sz w:val="20"/>
+                <w:szCs w:val="28"/>
+              </w:rPr>
+            </w:pPr>
+            <w:r>
+              <w:rPr>
+                <w:rFonts w:eastAsia="Microsoft YaHei UI" w:cstheme="minorHAnsi"/>
+                <w:sz w:val="20"/>
+                <w:szCs w:val="28"/>
+              </w:rPr>
+              <w:t>Sirve para declarar una variable en toda la sesión</w:t>
+            </w:r>
+          </w:p>
+          <w:p>
+            <w:pPr>
+              <w:rPr>
+                <w:rFonts w:eastAsia="Microsoft YaHei UI" w:cstheme="minorHAnsi"/>
+                <w:sz w:val="20"/>
+                <w:szCs w:val="28"/>
+              </w:rPr>
+            </w:pPr>
+            <w:r>
+              <w:rPr>
+                <w:rFonts w:eastAsia="Microsoft YaHei UI" w:cstheme="minorHAnsi"/>
+                <w:sz w:val="20"/>
+                <w:szCs w:val="28"/>
+              </w:rPr>
+              <w:t xml:space="preserve">Ejemplo: </w:t>
+            </w:r>
+            <w:proofErr w:type="spellStart"/>
+            <w:r>
+              <w:rPr>
+                <w:rFonts w:eastAsia="Microsoft YaHei UI" w:cstheme="minorHAnsi"/>
+                <w:sz w:val="20"/>
+                <w:szCs w:val="28"/>
+              </w:rPr>
+              <w:t>export</w:t>
+            </w:r>
+            <w:proofErr w:type="spellEnd"/>
+            <w:r>
+              <w:rPr>
+                <w:rFonts w:eastAsia="Microsoft YaHei UI" w:cstheme="minorHAnsi"/>
+                <w:sz w:val="20"/>
+                <w:szCs w:val="28"/>
+              </w:rPr>
+              <w:t xml:space="preserve"> $MI_VAR=”Eyner”</w:t>
+            </w:r>
+          </w:p>
+        </w:tc>
+      </w:tr>
+      <w:tr>
+        <w:tc>
+          <w:tcPr>
+            <w:tcW w:w="4247" w:type="dxa"/>
+          </w:tcPr>
+          <w:p>
+            <w:pPr>
+              <w:rPr>
+                <w:rFonts w:eastAsia="Microsoft YaHei UI" w:cstheme="minorHAnsi"/>
+                <w:sz w:val="20"/>
+                <w:szCs w:val="28"/>
+              </w:rPr>
+            </w:pPr>
+            <w:r>
+              <w:rPr>
+                <w:rFonts w:eastAsia="Microsoft YaHei UI" w:cstheme="minorHAnsi"/>
+                <w:sz w:val="20"/>
+                <w:szCs w:val="28"/>
+              </w:rPr>
+              <w:t>$ VAR=valor comando</w:t>
+            </w:r>
+          </w:p>
+        </w:tc>
+        <w:tc>
+          <w:tcPr>
+            <w:tcW w:w="4247" w:type="dxa"/>
+          </w:tcPr>
+          <w:p>
+            <w:pPr>
+              <w:rPr>
+                <w:rFonts w:eastAsia="Microsoft YaHei UI" w:cstheme="minorHAnsi"/>
+                <w:sz w:val="20"/>
+                <w:szCs w:val="28"/>
+              </w:rPr>
+            </w:pPr>
+            <w:r>
+              <w:rPr>
+                <w:rFonts w:eastAsia="Microsoft YaHei UI" w:cstheme="minorHAnsi"/>
+                <w:sz w:val="20"/>
+                <w:szCs w:val="28"/>
+              </w:rPr>
+              <w:t>Sirve para modificar durante una ejecución en particular y para todo el entorno.</w:t>
+            </w:r>
+          </w:p>
+        </w:tc>
+      </w:tr>
+    </w:tbl>
+    <w:p>
+      <w:pPr>
+        <w:shd w:val="clear" w:color="auto" w:fill="FBE4D5" w:themeFill="accent2" w:themeFillTint="33"/>
+        <w:spacing w:line="240" w:lineRule="auto"/>
+        <w:jc w:val="center"/>
+        <w:rPr>
+          <w:rFonts w:asciiTheme="majorHAnsi" w:eastAsia="Microsoft YaHei UI" w:hAnsiTheme="majorHAnsi" w:cstheme="majorHAnsi"/>
+          <w:sz w:val="28"/>
+          <w:szCs w:val="28"/>
+        </w:rPr>
+      </w:pPr>
+      <w:r>
+        <w:rPr>
+          <w:rFonts w:asciiTheme="majorHAnsi" w:eastAsia="Microsoft YaHei UI" w:hAnsiTheme="majorHAnsi" w:cstheme="majorHAnsi"/>
+          <w:sz w:val="28"/>
+          <w:szCs w:val="28"/>
+        </w:rPr>
+        <w:t xml:space="preserve">Cómo y para qué escribir scripts en </w:t>
+      </w:r>
+      <w:proofErr w:type="spellStart"/>
+      <w:r>
+        <w:rPr>
+          <w:rFonts w:asciiTheme="majorHAnsi" w:eastAsia="Microsoft YaHei UI" w:hAnsiTheme="majorHAnsi" w:cstheme="majorHAnsi"/>
+          <w:sz w:val="28"/>
+          <w:szCs w:val="28"/>
+        </w:rPr>
+        <w:t>Bash</w:t>
+      </w:r>
+      <w:proofErr w:type="spellEnd"/>
+    </w:p>
+    <w:p>
+      <w:pPr>
+        <w:spacing w:line="240" w:lineRule="auto"/>
+        <w:rPr>
+          <w:rFonts w:eastAsia="Microsoft YaHei UI" w:cstheme="majorHAnsi"/>
+          <w:sz w:val="20"/>
+          <w:szCs w:val="28"/>
+        </w:rPr>
+      </w:pPr>
+      <w:proofErr w:type="spellStart"/>
+      <w:r>
+        <w:rPr>
+          <w:rFonts w:eastAsia="Microsoft YaHei UI" w:cstheme="majorHAnsi"/>
+          <w:sz w:val="20"/>
+          <w:szCs w:val="28"/>
+        </w:rPr>
+        <w:t>Scrip</w:t>
+      </w:r>
+      <w:r>
+        <w:rPr>
+          <w:rFonts w:eastAsia="Microsoft YaHei UI" w:cstheme="majorHAnsi"/>
+          <w:sz w:val="20"/>
+          <w:szCs w:val="28"/>
+        </w:rPr>
+        <w:t>tingBash</w:t>
+      </w:r>
+      <w:proofErr w:type="spellEnd"/>
+      <w:r>
+        <w:rPr>
+          <w:rFonts w:eastAsia="Microsoft YaHei UI" w:cstheme="majorHAnsi"/>
+          <w:sz w:val="20"/>
+          <w:szCs w:val="28"/>
+        </w:rPr>
+        <w:t>: Se pueden realizar comandos para automatizar tareas</w:t>
+      </w:r>
+      <w:r>
+        <w:rPr>
+          <w:rFonts w:eastAsia="Microsoft YaHei UI" w:cstheme="majorHAnsi"/>
+          <w:sz w:val="20"/>
+          <w:szCs w:val="28"/>
+        </w:rPr>
+        <w:br/>
+      </w:r>
+    </w:p>
+    <w:tbl>
+      <w:tblPr>
+        <w:tblStyle w:val="Tablaconcuadrcula"/>
+        <w:tblW w:w="0" w:type="auto"/>
+        <w:tblLook w:val="04A0" w:firstRow="1" w:lastRow="0" w:firstColumn="1" w:lastColumn="0" w:noHBand="0" w:noVBand="1"/>
+      </w:tblPr>
+      <w:tblGrid>
+        <w:gridCol w:w="4247"/>
+        <w:gridCol w:w="4247"/>
+      </w:tblGrid>
+      <w:tr>
+        <w:tc>
+          <w:tcPr>
+            <w:tcW w:w="4247" w:type="dxa"/>
+          </w:tcPr>
+          <w:p>
+            <w:pPr>
+              <w:rPr>
+                <w:rFonts w:eastAsia="Microsoft YaHei UI" w:cstheme="majorHAnsi"/>
+                <w:sz w:val="20"/>
+                <w:szCs w:val="28"/>
+              </w:rPr>
+            </w:pPr>
+            <w:r>
+              <w:rPr>
+                <w:rFonts w:eastAsia="Microsoft YaHei UI" w:cstheme="majorHAnsi"/>
+                <w:sz w:val="20"/>
+                <w:szCs w:val="28"/>
+              </w:rPr>
+              <w:t xml:space="preserve">$ </w:t>
+            </w:r>
+            <w:proofErr w:type="spellStart"/>
+            <w:r>
+              <w:rPr>
+                <w:rFonts w:eastAsia="Microsoft YaHei UI" w:cstheme="majorHAnsi"/>
+                <w:sz w:val="20"/>
+                <w:szCs w:val="28"/>
+              </w:rPr>
+              <w:t>vim</w:t>
+            </w:r>
+            <w:proofErr w:type="spellEnd"/>
+            <w:r>
+              <w:rPr>
+                <w:rFonts w:eastAsia="Microsoft YaHei UI" w:cstheme="majorHAnsi"/>
+                <w:sz w:val="20"/>
+                <w:szCs w:val="28"/>
+              </w:rPr>
+              <w:t xml:space="preserve"> nombre_archivo.sh</w:t>
+            </w:r>
+          </w:p>
+        </w:tc>
+        <w:tc>
+          <w:tcPr>
+            <w:tcW w:w="4247" w:type="dxa"/>
+          </w:tcPr>
+          <w:p>
+            <w:pPr>
+              <w:rPr>
+                <w:rFonts w:eastAsia="Microsoft YaHei UI" w:cstheme="majorHAnsi"/>
+                <w:sz w:val="20"/>
+                <w:szCs w:val="28"/>
+              </w:rPr>
+            </w:pPr>
+            <w:r>
+              <w:rPr>
+                <w:rFonts w:eastAsia="Microsoft YaHei UI" w:cstheme="majorHAnsi"/>
+                <w:sz w:val="20"/>
+                <w:szCs w:val="28"/>
+              </w:rPr>
+              <w:t xml:space="preserve">Ingresamos a la consola de </w:t>
+            </w:r>
+            <w:proofErr w:type="spellStart"/>
+            <w:r>
+              <w:rPr>
+                <w:rFonts w:eastAsia="Microsoft YaHei UI" w:cstheme="majorHAnsi"/>
+                <w:sz w:val="20"/>
+                <w:szCs w:val="28"/>
+              </w:rPr>
+              <w:t>vim</w:t>
+            </w:r>
+            <w:proofErr w:type="spellEnd"/>
+            <w:r>
+              <w:rPr>
+                <w:rFonts w:eastAsia="Microsoft YaHei UI" w:cstheme="majorHAnsi"/>
+                <w:sz w:val="20"/>
+                <w:szCs w:val="28"/>
+              </w:rPr>
+              <w:t xml:space="preserve"> para poder crear un archivo que se pueda ejecutar solo</w:t>
+            </w:r>
+          </w:p>
+        </w:tc>
+      </w:tr>
+    </w:tbl>
+    <w:p>
+      <w:pPr>
+        <w:spacing w:after="0" w:line="240" w:lineRule="auto"/>
+        <w:rPr>
+          <w:rFonts w:eastAsia="Times New Roman" w:cs="Courier New"/>
+          <w:color w:val="DDDDDD"/>
+          <w:sz w:val="24"/>
+          <w:szCs w:val="24"/>
+          <w:shd w:val="clear" w:color="auto" w:fill="272822"/>
+          <w:lang w:eastAsia="es-PE"/>
+        </w:rPr>
+      </w:pPr>
+      <w:proofErr w:type="gramStart"/>
+      <w:r>
+        <w:rPr>
+          <w:rFonts w:eastAsia="Times New Roman" w:cs="Courier New"/>
+          <w:color w:val="DDDDDD"/>
+          <w:sz w:val="24"/>
+          <w:szCs w:val="24"/>
+          <w:shd w:val="clear" w:color="auto" w:fill="272822"/>
+          <w:lang w:eastAsia="es-PE"/>
+        </w:rPr>
+        <w:t>#!/</w:t>
+      </w:r>
+      <w:proofErr w:type="spellStart"/>
+      <w:proofErr w:type="gramEnd"/>
+      <w:r>
+        <w:rPr>
+          <w:rFonts w:eastAsia="Times New Roman" w:cs="Courier New"/>
+          <w:color w:val="DDDDDD"/>
+          <w:sz w:val="24"/>
+          <w:szCs w:val="24"/>
+          <w:shd w:val="clear" w:color="auto" w:fill="272822"/>
+          <w:lang w:eastAsia="es-PE"/>
+        </w:rPr>
+        <w:t>bin</w:t>
+      </w:r>
+      <w:proofErr w:type="spellEnd"/>
+      <w:r>
+        <w:rPr>
+          <w:rFonts w:eastAsia="Times New Roman" w:cs="Courier New"/>
+          <w:color w:val="DDDDDD"/>
+          <w:sz w:val="24"/>
+          <w:szCs w:val="24"/>
+          <w:shd w:val="clear" w:color="auto" w:fill="272822"/>
+          <w:lang w:eastAsia="es-PE"/>
+        </w:rPr>
+        <w:t>/</w:t>
+      </w:r>
+      <w:proofErr w:type="spellStart"/>
+      <w:r>
+        <w:rPr>
+          <w:rFonts w:eastAsia="Times New Roman" w:cs="Courier New"/>
+          <w:color w:val="DDDDDD"/>
+          <w:sz w:val="24"/>
+          <w:szCs w:val="24"/>
+          <w:shd w:val="clear" w:color="auto" w:fill="272822"/>
+          <w:lang w:eastAsia="es-PE"/>
+        </w:rPr>
+        <w:t>bash</w:t>
+      </w:r>
+      <w:proofErr w:type="spellEnd"/>
+    </w:p>
+    <w:p>
+      <w:pPr>
+        <w:spacing w:after="0" w:line="240" w:lineRule="auto"/>
+        <w:rPr>
+          <w:rFonts w:eastAsia="Times New Roman" w:cs="Courier New"/>
+          <w:color w:val="DDDDDD"/>
+          <w:sz w:val="24"/>
+          <w:szCs w:val="24"/>
+          <w:shd w:val="clear" w:color="auto" w:fill="272822"/>
+          <w:lang w:eastAsia="es-PE"/>
+        </w:rPr>
+      </w:pPr>
+      <w:r>
+        <w:rPr>
+          <w:rFonts w:eastAsia="Times New Roman" w:cs="Courier New"/>
+          <w:color w:val="DDDDDD"/>
+          <w:sz w:val="24"/>
+          <w:szCs w:val="24"/>
+          <w:shd w:val="clear" w:color="auto" w:fill="272822"/>
+          <w:lang w:eastAsia="es-PE"/>
+        </w:rPr>
+        <w:t>NEW_DIR=</w:t>
+      </w:r>
+      <w:proofErr w:type="spellStart"/>
+      <w:r>
+        <w:rPr>
+          <w:rFonts w:eastAsia="Times New Roman" w:cs="Courier New"/>
+          <w:color w:val="DDDDDD"/>
+          <w:sz w:val="24"/>
+          <w:szCs w:val="24"/>
+          <w:shd w:val="clear" w:color="auto" w:fill="272822"/>
+          <w:lang w:eastAsia="es-PE"/>
+        </w:rPr>
+        <w:t>platzi_bash</w:t>
+      </w:r>
+      <w:proofErr w:type="spellEnd"/>
+    </w:p>
+    <w:p>
+      <w:pPr>
+        <w:spacing w:after="0" w:line="240" w:lineRule="auto"/>
+        <w:rPr>
+          <w:rFonts w:eastAsia="Times New Roman" w:cs="Courier New"/>
+          <w:color w:val="DDDDDD"/>
+          <w:sz w:val="24"/>
+          <w:szCs w:val="24"/>
+          <w:shd w:val="clear" w:color="auto" w:fill="272822"/>
+          <w:lang w:eastAsia="es-PE"/>
+        </w:rPr>
+      </w:pPr>
+      <w:proofErr w:type="spellStart"/>
+      <w:r>
+        <w:rPr>
+          <w:rFonts w:eastAsia="Times New Roman" w:cs="Courier New"/>
+          <w:color w:val="DDDDDD"/>
+          <w:sz w:val="24"/>
+          <w:szCs w:val="24"/>
+          <w:shd w:val="clear" w:color="auto" w:fill="272822"/>
+          <w:lang w:eastAsia="es-PE"/>
+        </w:rPr>
+        <w:t>if</w:t>
+      </w:r>
+      <w:proofErr w:type="spellEnd"/>
+      <w:r>
+        <w:rPr>
+          <w:rFonts w:eastAsia="Times New Roman" w:cs="Courier New"/>
+          <w:color w:val="DDDDDD"/>
+          <w:sz w:val="24"/>
+          <w:szCs w:val="24"/>
+          <w:shd w:val="clear" w:color="auto" w:fill="272822"/>
+          <w:lang w:eastAsia="es-PE"/>
+        </w:rPr>
+        <w:t xml:space="preserve"> </w:t>
+      </w:r>
+      <w:proofErr w:type="gramStart"/>
+      <w:r>
+        <w:rPr>
+          <w:rFonts w:eastAsia="Times New Roman" w:cs="Courier New"/>
+          <w:color w:val="DDDDDD"/>
+          <w:sz w:val="24"/>
+          <w:szCs w:val="24"/>
+          <w:shd w:val="clear" w:color="auto" w:fill="272822"/>
+          <w:lang w:eastAsia="es-PE"/>
+        </w:rPr>
+        <w:t>[ !</w:t>
+      </w:r>
+      <w:proofErr w:type="gramEnd"/>
+      <w:r>
+        <w:rPr>
+          <w:rFonts w:eastAsia="Times New Roman" w:cs="Courier New"/>
+          <w:color w:val="DDDDDD"/>
+          <w:sz w:val="24"/>
+          <w:szCs w:val="24"/>
+          <w:shd w:val="clear" w:color="auto" w:fill="272822"/>
+          <w:lang w:eastAsia="es-PE"/>
+        </w:rPr>
+        <w:t xml:space="preserve"> -d""/</w:t>
+      </w:r>
+      <w:proofErr w:type="spellStart"/>
+      <w:r>
+        <w:rPr>
+          <w:rFonts w:eastAsia="Times New Roman" w:cs="Courier New"/>
+          <w:color w:val="DDDDDD"/>
+          <w:sz w:val="24"/>
+          <w:szCs w:val="24"/>
+          <w:shd w:val="clear" w:color="auto" w:fill="272822"/>
+          <w:lang w:eastAsia="es-PE"/>
+        </w:rPr>
+        <w:t>Users</w:t>
+      </w:r>
+      <w:proofErr w:type="spellEnd"/>
+      <w:r>
+        <w:rPr>
+          <w:rFonts w:eastAsia="Times New Roman" w:cs="Courier New"/>
+          <w:color w:val="DDDDDD"/>
+          <w:sz w:val="24"/>
+          <w:szCs w:val="24"/>
+          <w:shd w:val="clear" w:color="auto" w:fill="272822"/>
+          <w:lang w:eastAsia="es-PE"/>
+        </w:rPr>
+        <w:t>/</w:t>
+      </w:r>
+      <w:proofErr w:type="spellStart"/>
+      <w:r>
+        <w:rPr>
+          <w:rFonts w:eastAsia="Times New Roman" w:cs="Courier New"/>
+          <w:color w:val="DDDDDD"/>
+          <w:sz w:val="24"/>
+          <w:szCs w:val="24"/>
+          <w:shd w:val="clear" w:color="auto" w:fill="272822"/>
+          <w:lang w:eastAsia="es-PE"/>
+        </w:rPr>
+        <w:t>carlosramirez</w:t>
+      </w:r>
+      <w:proofErr w:type="spellEnd"/>
+      <w:r>
+        <w:rPr>
+          <w:rFonts w:eastAsia="Times New Roman" w:cs="Courier New"/>
+          <w:color w:val="DDDDDD"/>
+          <w:sz w:val="24"/>
+          <w:szCs w:val="24"/>
+          <w:shd w:val="clear" w:color="auto" w:fill="272822"/>
+          <w:lang w:eastAsia="es-PE"/>
+        </w:rPr>
+        <w:t xml:space="preserve">/$NEW_DIR"" ]; </w:t>
+      </w:r>
+      <w:proofErr w:type="spellStart"/>
+      <w:r>
+        <w:rPr>
+          <w:rFonts w:eastAsia="Times New Roman" w:cs="Courier New"/>
+          <w:color w:val="DDDDDD"/>
+          <w:sz w:val="24"/>
+          <w:szCs w:val="24"/>
+          <w:shd w:val="clear" w:color="auto" w:fill="272822"/>
+          <w:lang w:eastAsia="es-PE"/>
+        </w:rPr>
+        <w:t>then</w:t>
+      </w:r>
+      <w:proofErr w:type="spellEnd"/>
+    </w:p>
+    <w:p>
+      <w:pPr>
+        <w:spacing w:after="0" w:line="240" w:lineRule="auto"/>
+        <w:rPr>
+          <w:rFonts w:eastAsia="Times New Roman" w:cs="Courier New"/>
+          <w:color w:val="DDDDDD"/>
+          <w:sz w:val="24"/>
+          <w:szCs w:val="24"/>
+          <w:shd w:val="clear" w:color="auto" w:fill="272822"/>
+          <w:lang w:eastAsia="es-PE"/>
+        </w:rPr>
+      </w:pPr>
+      <w:r>
+        <w:rPr>
+          <w:rFonts w:eastAsia="Times New Roman" w:cs="Courier New"/>
+          <w:color w:val="DDDDDD"/>
+          <w:sz w:val="24"/>
+          <w:szCs w:val="24"/>
+          <w:shd w:val="clear" w:color="auto" w:fill="272822"/>
+          <w:lang w:eastAsia="es-PE"/>
+        </w:rPr>
+        <w:t xml:space="preserve">        </w:t>
+      </w:r>
+      <w:proofErr w:type="spellStart"/>
+      <w:r>
+        <w:rPr>
+          <w:rFonts w:eastAsia="Times New Roman" w:cs="Courier New"/>
+          <w:color w:val="DDDDDD"/>
+          <w:sz w:val="24"/>
+          <w:szCs w:val="24"/>
+          <w:shd w:val="clear" w:color="auto" w:fill="272822"/>
+          <w:lang w:eastAsia="es-PE"/>
+        </w:rPr>
+        <w:t>mkdir</w:t>
+      </w:r>
+      <w:proofErr w:type="spellEnd"/>
+      <w:r>
+        <w:rPr>
+          <w:rFonts w:eastAsia="Times New Roman" w:cs="Courier New"/>
+          <w:color w:val="DDDDDD"/>
+          <w:sz w:val="24"/>
+          <w:szCs w:val="24"/>
+          <w:shd w:val="clear" w:color="auto" w:fill="272822"/>
+          <w:lang w:eastAsia="es-PE"/>
+        </w:rPr>
+        <w:t>""/</w:t>
+      </w:r>
+      <w:proofErr w:type="spellStart"/>
+      <w:r>
+        <w:rPr>
+          <w:rFonts w:eastAsia="Times New Roman" w:cs="Courier New"/>
+          <w:color w:val="DDDDDD"/>
+          <w:sz w:val="24"/>
+          <w:szCs w:val="24"/>
+          <w:shd w:val="clear" w:color="auto" w:fill="272822"/>
+          <w:lang w:eastAsia="es-PE"/>
+        </w:rPr>
+        <w:t>Users</w:t>
+      </w:r>
+      <w:proofErr w:type="spellEnd"/>
+      <w:r>
+        <w:rPr>
+          <w:rFonts w:eastAsia="Times New Roman" w:cs="Courier New"/>
+          <w:color w:val="DDDDDD"/>
+          <w:sz w:val="24"/>
+          <w:szCs w:val="24"/>
+          <w:shd w:val="clear" w:color="auto" w:fill="272822"/>
+          <w:lang w:eastAsia="es-PE"/>
+        </w:rPr>
+        <w:t>/</w:t>
+      </w:r>
+      <w:proofErr w:type="spellStart"/>
+      <w:r>
+        <w:rPr>
+          <w:rFonts w:eastAsia="Times New Roman" w:cs="Courier New"/>
+          <w:color w:val="DDDDDD"/>
+          <w:sz w:val="24"/>
+          <w:szCs w:val="24"/>
+          <w:shd w:val="clear" w:color="auto" w:fill="272822"/>
+          <w:lang w:eastAsia="es-PE"/>
+        </w:rPr>
+        <w:t>carlosramirez</w:t>
+      </w:r>
+      <w:proofErr w:type="spellEnd"/>
+      <w:r>
+        <w:rPr>
+          <w:rFonts w:eastAsia="Times New Roman" w:cs="Courier New"/>
+          <w:color w:val="DDDDDD"/>
+          <w:sz w:val="24"/>
+          <w:szCs w:val="24"/>
+          <w:shd w:val="clear" w:color="auto" w:fill="272822"/>
+          <w:lang w:eastAsia="es-PE"/>
+        </w:rPr>
+        <w:t>/$NEW_DIR""</w:t>
+      </w:r>
+    </w:p>
+    <w:p>
+      <w:pPr>
+        <w:spacing w:after="0" w:line="240" w:lineRule="auto"/>
+        <w:rPr>
+          <w:rFonts w:eastAsia="Times New Roman" w:cs="Courier New"/>
+          <w:color w:val="DDDDDD"/>
+          <w:sz w:val="24"/>
+          <w:szCs w:val="24"/>
+          <w:shd w:val="clear" w:color="auto" w:fill="272822"/>
+          <w:lang w:eastAsia="es-PE"/>
+        </w:rPr>
+      </w:pPr>
+      <w:r>
+        <w:rPr>
+          <w:rFonts w:eastAsia="Times New Roman" w:cs="Courier New"/>
+          <w:color w:val="DDDDDD"/>
+          <w:sz w:val="24"/>
+          <w:szCs w:val="24"/>
+          <w:shd w:val="clear" w:color="auto" w:fill="272822"/>
+          <w:lang w:eastAsia="es-PE"/>
+        </w:rPr>
+        <w:t>fi</w:t>
+      </w:r>
+    </w:p>
+    <w:p>
+      <w:pPr>
+        <w:spacing w:after="0" w:line="240" w:lineRule="auto"/>
+        <w:rPr>
+          <w:rFonts w:eastAsia="Times New Roman" w:cs="Courier New"/>
+          <w:color w:val="DDDDDD"/>
+          <w:sz w:val="24"/>
+          <w:szCs w:val="24"/>
+          <w:shd w:val="clear" w:color="auto" w:fill="272822"/>
+          <w:lang w:eastAsia="es-PE"/>
+        </w:rPr>
+      </w:pPr>
+      <w:proofErr w:type="spellStart"/>
+      <w:r>
+        <w:rPr>
+          <w:rFonts w:eastAsia="Times New Roman" w:cs="Courier New"/>
+          <w:color w:val="DDDDDD"/>
+          <w:sz w:val="24"/>
+          <w:szCs w:val="24"/>
+          <w:shd w:val="clear" w:color="auto" w:fill="272822"/>
+          <w:lang w:eastAsia="es-PE"/>
+        </w:rPr>
+        <w:t>cp</w:t>
+      </w:r>
+      <w:proofErr w:type="spellEnd"/>
+      <w:r>
+        <w:rPr>
+          <w:rFonts w:eastAsia="Times New Roman" w:cs="Courier New"/>
+          <w:color w:val="DDDDDD"/>
+          <w:sz w:val="24"/>
+          <w:szCs w:val="24"/>
+          <w:shd w:val="clear" w:color="auto" w:fill="272822"/>
+          <w:lang w:eastAsia="es-PE"/>
+        </w:rPr>
+        <w:t xml:space="preserve"> file.txt ""/</w:t>
+      </w:r>
+      <w:proofErr w:type="spellStart"/>
+      <w:r>
+        <w:rPr>
+          <w:rFonts w:eastAsia="Times New Roman" w:cs="Courier New"/>
+          <w:color w:val="DDDDDD"/>
+          <w:sz w:val="24"/>
+          <w:szCs w:val="24"/>
+          <w:shd w:val="clear" w:color="auto" w:fill="272822"/>
+          <w:lang w:eastAsia="es-PE"/>
+        </w:rPr>
+        <w:t>Users</w:t>
+      </w:r>
+      <w:proofErr w:type="spellEnd"/>
+      <w:r>
+        <w:rPr>
+          <w:rFonts w:eastAsia="Times New Roman" w:cs="Courier New"/>
+          <w:color w:val="DDDDDD"/>
+          <w:sz w:val="24"/>
+          <w:szCs w:val="24"/>
+          <w:shd w:val="clear" w:color="auto" w:fill="272822"/>
+          <w:lang w:eastAsia="es-PE"/>
+        </w:rPr>
+        <w:t>/</w:t>
+      </w:r>
+      <w:proofErr w:type="spellStart"/>
+      <w:r>
+        <w:rPr>
+          <w:rFonts w:eastAsia="Times New Roman" w:cs="Courier New"/>
+          <w:color w:val="DDDDDD"/>
+          <w:sz w:val="24"/>
+          <w:szCs w:val="24"/>
+          <w:shd w:val="clear" w:color="auto" w:fill="272822"/>
+          <w:lang w:eastAsia="es-PE"/>
+        </w:rPr>
+        <w:t>carlosramirez</w:t>
+      </w:r>
+      <w:proofErr w:type="spellEnd"/>
+      <w:r>
+        <w:rPr>
+          <w:rFonts w:eastAsia="Times New Roman" w:cs="Courier New"/>
+          <w:color w:val="DDDDDD"/>
+          <w:sz w:val="24"/>
+          <w:szCs w:val="24"/>
+          <w:shd w:val="clear" w:color="auto" w:fill="272822"/>
+          <w:lang w:eastAsia="es-PE"/>
+        </w:rPr>
+        <w:t>/$NEW_DIR/""</w:t>
+      </w:r>
+    </w:p>
+    <w:p>
+      <w:pPr>
+        <w:spacing w:after="0" w:line="240" w:lineRule="auto"/>
+        <w:rPr>
+          <w:rFonts w:eastAsia="Times New Roman" w:cs="Courier New"/>
+          <w:color w:val="DDDDDD"/>
+          <w:sz w:val="24"/>
+          <w:szCs w:val="24"/>
+          <w:shd w:val="clear" w:color="auto" w:fill="272822"/>
+          <w:lang w:eastAsia="es-PE"/>
+        </w:rPr>
+      </w:pPr>
+      <w:r>
+        <w:rPr>
+          <w:rFonts w:eastAsia="Times New Roman" w:cs="Courier New"/>
+          <w:color w:val="DDDDDD"/>
+          <w:sz w:val="24"/>
+          <w:szCs w:val="24"/>
+          <w:shd w:val="clear" w:color="auto" w:fill="272822"/>
+          <w:lang w:eastAsia="es-PE"/>
+        </w:rPr>
+        <w:t>echo ""`date`: Todo listo CHARLY!!"""```</w:t>
+      </w:r>
+    </w:p>
+    <w:p>
+      <w:pPr>
+        <w:spacing w:after="0" w:line="240" w:lineRule="auto"/>
+        <w:rPr>
+          <w:rFonts w:eastAsia="Times New Roman" w:cs="Courier New"/>
+          <w:color w:val="DDDDDD"/>
+          <w:sz w:val="24"/>
+          <w:szCs w:val="24"/>
+          <w:shd w:val="clear" w:color="auto" w:fill="272822"/>
+          <w:lang w:eastAsia="es-PE"/>
+        </w:rPr>
+      </w:pPr>
+    </w:p>
+    <w:p>
+      <w:pPr>
+        <w:shd w:val="clear" w:color="auto" w:fill="FBE4D5" w:themeFill="accent2" w:themeFillTint="33"/>
+        <w:spacing w:line="240" w:lineRule="auto"/>
+        <w:jc w:val="center"/>
+        <w:rPr>
+          <w:rFonts w:asciiTheme="majorHAnsi" w:eastAsia="Microsoft YaHei UI" w:hAnsiTheme="majorHAnsi" w:cstheme="majorHAnsi"/>
+          <w:sz w:val="28"/>
+          <w:szCs w:val="28"/>
+        </w:rPr>
+      </w:pPr>
+      <w:r>
+        <w:rPr>
+          <w:rFonts w:asciiTheme="majorHAnsi" w:eastAsia="Microsoft YaHei UI" w:hAnsiTheme="majorHAnsi" w:cstheme="majorHAnsi"/>
+          <w:sz w:val="28"/>
+          <w:szCs w:val="28"/>
+        </w:rPr>
+        <w:t>Dejar tareas programadas</w:t>
+      </w:r>
+    </w:p>
+    <w:p>
+      <w:pPr>
+        <w:spacing w:after="0" w:line="240" w:lineRule="auto"/>
+        <w:rPr>
+          <w:rFonts w:eastAsia="Microsoft YaHei UI" w:cstheme="majorHAnsi"/>
+          <w:sz w:val="20"/>
+          <w:szCs w:val="28"/>
+        </w:rPr>
+      </w:pPr>
+      <w:r>
+        <w:rPr>
+          <w:noProof/>
+          <w:lang w:eastAsia="es-PE"/>
+        </w:rPr>
+        <w:drawing>
+          <wp:inline distT="0" distB="0" distL="0" distR="0">
+            <wp:extent cx="5400040" cy="2495758"/>
+            <wp:effectExtent l="0" t="0" r="0" b="0"/>
+            <wp:docPr id="2" name="Imagen 2" descr="Clase 21.png"/>
+            <wp:cNvGraphicFramePr>
+              <a:graphicFrameLocks xmlns:a="http://schemas.openxmlformats.org/drawingml/2006/main" noChangeAspect="1"/>
+            </wp:cNvGraphicFramePr>
+            <a:graphic xmlns:a="http://schemas.openxmlformats.org/drawingml/2006/main">
+              <a:graphicData uri="http://schemas.openxmlformats.org/drawingml/2006/picture">
+                <pic:pic xmlns:pic="http://schemas.openxmlformats.org/drawingml/2006/picture">
+                  <pic:nvPicPr>
+                    <pic:cNvPr id="0" name="Picture 1" descr="Clase 21.png"/>
+                    <pic:cNvPicPr>
+                      <a:picLocks noChangeAspect="1" noChangeArrowheads="1"/>
+                    </pic:cNvPicPr>
+                  </pic:nvPicPr>
+                  <pic:blipFill>
+                    <a:blip r:embed="rId5">
+                      <a:extLst>
+                        <a:ext uri="{28A0092B-C50C-407E-A947-70E740481C1C}">
+                          <a14:useLocalDpi xmlns:a14="http://schemas.microsoft.com/office/drawing/2010/main" val="0"/>
+                        </a:ext>
+                      </a:extLst>
+                    </a:blip>
+                    <a:srcRect/>
+                    <a:stretch>
+                      <a:fillRect/>
+                    </a:stretch>
+                  </pic:blipFill>
+                  <pic:spPr bwMode="auto">
+                    <a:xfrm>
+                      <a:off x="0" y="0"/>
+                      <a:ext cx="5400040" cy="2495758"/>
+                    </a:xfrm>
+                    <a:prstGeom prst="rect">
+                      <a:avLst/>
+                    </a:prstGeom>
+                    <a:noFill/>
+                    <a:ln>
+                      <a:noFill/>
+                    </a:ln>
+                  </pic:spPr>
+                </pic:pic>
+              </a:graphicData>
+            </a:graphic>
+          </wp:inline>
+        </w:drawing>
+      </w:r>
+    </w:p>
+    <w:p>
+      <w:pPr>
+        <w:spacing w:after="0" w:line="240" w:lineRule="auto"/>
+        <w:rPr>
+          <w:rFonts w:eastAsia="Microsoft YaHei UI" w:cstheme="majorHAnsi"/>
+          <w:sz w:val="20"/>
+          <w:szCs w:val="28"/>
+        </w:rPr>
+      </w:pPr>
+      <w:r>
+        <w:rPr>
+          <w:rFonts w:eastAsia="Microsoft YaHei UI" w:cstheme="majorHAnsi"/>
+          <w:sz w:val="20"/>
+          <w:szCs w:val="28"/>
+        </w:rPr>
+        <w:t xml:space="preserve">*$ </w:t>
+      </w:r>
+      <w:proofErr w:type="spellStart"/>
+      <w:r>
+        <w:rPr>
+          <w:rFonts w:eastAsia="Microsoft YaHei UI" w:cstheme="majorHAnsi"/>
+          <w:sz w:val="20"/>
+          <w:szCs w:val="28"/>
+        </w:rPr>
+        <w:t>crontab</w:t>
+      </w:r>
       <w:bookmarkStart w:id="0" w:name="_GoBack"/>
       <w:bookmarkEnd w:id="0"/>
+      <w:proofErr w:type="spellEnd"/>
+      <w:r>
+        <w:rPr>
+          <w:rFonts w:eastAsia="Microsoft YaHei UI" w:cstheme="majorHAnsi"/>
+          <w:sz w:val="20"/>
+          <w:szCs w:val="28"/>
+        </w:rPr>
+        <w:t xml:space="preserve"> -e</w:t>
+      </w:r>
     </w:p>
     <w:sectPr>
       <w:pgSz w:w="11906" w:h="16838"/>
@@ -2118,6 +6264,21 @@
       </w:tblBorders>
     </w:tblPr>
   </w:style>
+  <w:style w:type="character" w:customStyle="1" w:styleId="hljs-keyword">
+    <w:name w:val="hljs-keyword"/>
+    <w:basedOn w:val="Fuentedeprrafopredeter"/>
+    <w:rsid w:val="00AA2559"/>
+  </w:style>
+  <w:style w:type="character" w:customStyle="1" w:styleId="hljs-string">
+    <w:name w:val="hljs-string"/>
+    <w:basedOn w:val="Fuentedeprrafopredeter"/>
+    <w:rsid w:val="00AA2559"/>
+  </w:style>
+  <w:style w:type="character" w:customStyle="1" w:styleId="hljs-variable">
+    <w:name w:val="hljs-variable"/>
+    <w:basedOn w:val="Fuentedeprrafopredeter"/>
+    <w:rsid w:val="00AA2559"/>
+  </w:style>
 </w:styles>
 </file>
 

</xml_diff>